<commit_message>
The report document (not finished)
</commit_message>
<xml_diff>
--- a/Documents/The report documentation (not finished).docx
+++ b/Documents/The report documentation (not finished).docx
@@ -75,9 +75,11 @@
           <w:color w:val="000000"/>
           <w:sz w:val="22"/>
           <w:szCs w:val="22"/>
-        </w:rPr>
-        <w:t>            </w:t>
-      </w:r>
+          <w:lang w:val="nl-NL"/>
+        </w:rPr>
+        <w:t xml:space="preserve">Group </w:t>
+      </w:r>
+      <w:proofErr w:type="spellStart"/>
       <w:r>
         <w:rPr>
           <w:rFonts w:ascii="Arial" w:eastAsia="Times New Roman" w:hAnsi="Arial" w:cs="Arial"/>
@@ -88,9 +90,9 @@
           <w:szCs w:val="22"/>
           <w:lang w:val="nl-NL"/>
         </w:rPr>
-        <w:t xml:space="preserve">Group </w:t>
-      </w:r>
-      <w:proofErr w:type="spellStart"/>
+        <w:t>names</w:t>
+      </w:r>
+      <w:proofErr w:type="spellEnd"/>
       <w:r>
         <w:rPr>
           <w:rFonts w:ascii="Arial" w:eastAsia="Times New Roman" w:hAnsi="Arial" w:cs="Arial"/>
@@ -101,9 +103,135 @@
           <w:szCs w:val="22"/>
           <w:lang w:val="nl-NL"/>
         </w:rPr>
-        <w:t>names</w:t>
+        <w:t>:</w:t>
+      </w:r>
+    </w:p>
+    <w:p>
+      <w:pPr>
+        <w:rPr>
+          <w:rFonts w:ascii="Times New Roman" w:eastAsia="Times New Roman" w:hAnsi="Times New Roman" w:cs="Times New Roman"/>
+          <w:lang w:val="nl-NL"/>
+        </w:rPr>
+      </w:pPr>
+      <w:r>
+        <w:rPr>
+          <w:rFonts w:ascii="Arial" w:eastAsia="Times New Roman" w:hAnsi="Arial" w:cs="Arial"/>
+          <w:color w:val="000000"/>
+          <w:sz w:val="22"/>
+          <w:szCs w:val="22"/>
+          <w:lang w:val="nl-NL"/>
+        </w:rPr>
+        <w:t xml:space="preserve"> </w:t>
+      </w:r>
+      <w:proofErr w:type="spellStart"/>
+      <w:r>
+        <w:rPr>
+          <w:rFonts w:ascii="Arial" w:eastAsia="Times New Roman" w:hAnsi="Arial" w:cs="Arial"/>
+          <w:color w:val="000000"/>
+          <w:sz w:val="22"/>
+          <w:szCs w:val="22"/>
+          <w:lang w:val="nl-NL"/>
+        </w:rPr>
+        <w:t>Ramy</w:t>
       </w:r>
       <w:proofErr w:type="spellEnd"/>
+      <w:r>
+        <w:rPr>
+          <w:rFonts w:ascii="Arial" w:eastAsia="Times New Roman" w:hAnsi="Arial" w:cs="Arial"/>
+          <w:color w:val="000000"/>
+          <w:sz w:val="22"/>
+          <w:szCs w:val="22"/>
+          <w:lang w:val="nl-NL"/>
+        </w:rPr>
+        <w:t xml:space="preserve"> </w:t>
+      </w:r>
+      <w:proofErr w:type="spellStart"/>
+      <w:r>
+        <w:rPr>
+          <w:rFonts w:ascii="Arial" w:eastAsia="Times New Roman" w:hAnsi="Arial" w:cs="Arial"/>
+          <w:color w:val="000000"/>
+          <w:sz w:val="22"/>
+          <w:szCs w:val="22"/>
+          <w:lang w:val="nl-NL"/>
+        </w:rPr>
+        <w:t>Ktllama</w:t>
+      </w:r>
+      <w:proofErr w:type="spellEnd"/>
+    </w:p>
+    <w:p>
+      <w:pPr>
+        <w:rPr>
+          <w:rFonts w:ascii="Times New Roman" w:eastAsia="Times New Roman" w:hAnsi="Times New Roman" w:cs="Times New Roman"/>
+          <w:lang w:val="nl-NL"/>
+        </w:rPr>
+      </w:pPr>
+      <w:r>
+        <w:rPr>
+          <w:rFonts w:ascii="Arial" w:eastAsia="Times New Roman" w:hAnsi="Arial" w:cs="Arial"/>
+          <w:color w:val="000000"/>
+          <w:sz w:val="22"/>
+          <w:szCs w:val="22"/>
+          <w:lang w:val="nl-NL"/>
+        </w:rPr>
+        <w:t> Duco van den Bos</w:t>
+      </w:r>
+    </w:p>
+    <w:p>
+      <w:pPr>
+        <w:rPr>
+          <w:rFonts w:ascii="Times New Roman" w:eastAsia="Times New Roman" w:hAnsi="Times New Roman" w:cs="Times New Roman"/>
+        </w:rPr>
+      </w:pPr>
+      <w:r>
+        <w:rPr>
+          <w:rFonts w:ascii="Arial" w:eastAsia="Times New Roman" w:hAnsi="Arial" w:cs="Arial"/>
+          <w:color w:val="000000"/>
+          <w:sz w:val="22"/>
+          <w:szCs w:val="22"/>
+        </w:rPr>
+        <w:t xml:space="preserve"> Amandine </w:t>
+      </w:r>
+      <w:proofErr w:type="spellStart"/>
+      <w:r>
+        <w:rPr>
+          <w:rFonts w:ascii="Arial" w:eastAsia="Times New Roman" w:hAnsi="Arial" w:cs="Arial"/>
+          <w:color w:val="000000"/>
+          <w:sz w:val="22"/>
+          <w:szCs w:val="22"/>
+        </w:rPr>
+        <w:t>Aabdaoui</w:t>
+      </w:r>
+      <w:proofErr w:type="spellEnd"/>
+    </w:p>
+    <w:p>
+      <w:pPr>
+        <w:rPr>
+          <w:rFonts w:ascii="Times New Roman" w:eastAsia="Times New Roman" w:hAnsi="Times New Roman" w:cs="Times New Roman"/>
+        </w:rPr>
+      </w:pPr>
+      <w:r>
+        <w:rPr>
+          <w:rFonts w:ascii="Arial" w:eastAsia="Times New Roman" w:hAnsi="Arial" w:cs="Arial"/>
+          <w:color w:val="000000"/>
+          <w:sz w:val="22"/>
+          <w:szCs w:val="22"/>
+        </w:rPr>
+        <w:t> Mylène Brown-Coleman</w:t>
+      </w:r>
+    </w:p>
+    <w:p>
+      <w:pPr>
+        <w:rPr>
+          <w:rFonts w:ascii="Times New Roman" w:eastAsia="Times New Roman" w:hAnsi="Times New Roman" w:cs="Times New Roman"/>
+        </w:rPr>
+      </w:pPr>
+    </w:p>
+    <w:p>
+      <w:pPr>
+        <w:rPr>
+          <w:rFonts w:ascii="Times New Roman" w:eastAsia="Times New Roman" w:hAnsi="Times New Roman" w:cs="Times New Roman"/>
+        </w:rPr>
+      </w:pPr>
       <w:r>
         <w:rPr>
           <w:rFonts w:ascii="Arial" w:eastAsia="Times New Roman" w:hAnsi="Arial" w:cs="Arial"/>
@@ -112,157 +240,8 @@
           <w:color w:val="000000"/>
           <w:sz w:val="22"/>
           <w:szCs w:val="22"/>
-          <w:lang w:val="nl-NL"/>
-        </w:rPr>
-        <w:t>:</w:t>
-      </w:r>
-    </w:p>
-    <w:p>
-      <w:pPr>
-        <w:rPr>
-          <w:rFonts w:ascii="Times New Roman" w:eastAsia="Times New Roman" w:hAnsi="Times New Roman" w:cs="Times New Roman"/>
-          <w:lang w:val="nl-NL"/>
-        </w:rPr>
-      </w:pPr>
-      <w:r>
-        <w:rPr>
-          <w:rFonts w:ascii="Arial" w:eastAsia="Times New Roman" w:hAnsi="Arial" w:cs="Arial"/>
-          <w:color w:val="000000"/>
-          <w:sz w:val="22"/>
-          <w:szCs w:val="22"/>
-          <w:lang w:val="nl-NL"/>
-        </w:rPr>
-        <w:t>            </w:t>
-      </w:r>
-      <w:proofErr w:type="spellStart"/>
-      <w:r>
-        <w:rPr>
-          <w:rFonts w:ascii="Arial" w:eastAsia="Times New Roman" w:hAnsi="Arial" w:cs="Arial"/>
-          <w:color w:val="000000"/>
-          <w:sz w:val="22"/>
-          <w:szCs w:val="22"/>
-          <w:lang w:val="nl-NL"/>
-        </w:rPr>
-        <w:t>Ramy</w:t>
-      </w:r>
-      <w:proofErr w:type="spellEnd"/>
-      <w:r>
-        <w:rPr>
-          <w:rFonts w:ascii="Arial" w:eastAsia="Times New Roman" w:hAnsi="Arial" w:cs="Arial"/>
-          <w:color w:val="000000"/>
-          <w:sz w:val="22"/>
-          <w:szCs w:val="22"/>
-          <w:lang w:val="nl-NL"/>
-        </w:rPr>
-        <w:t xml:space="preserve"> </w:t>
-      </w:r>
-      <w:proofErr w:type="spellStart"/>
-      <w:r>
-        <w:rPr>
-          <w:rFonts w:ascii="Arial" w:eastAsia="Times New Roman" w:hAnsi="Arial" w:cs="Arial"/>
-          <w:color w:val="000000"/>
-          <w:sz w:val="22"/>
-          <w:szCs w:val="22"/>
-          <w:lang w:val="nl-NL"/>
-        </w:rPr>
-        <w:t>Ktllama</w:t>
-      </w:r>
-      <w:proofErr w:type="spellEnd"/>
-    </w:p>
-    <w:p>
-      <w:pPr>
-        <w:rPr>
-          <w:rFonts w:ascii="Times New Roman" w:eastAsia="Times New Roman" w:hAnsi="Times New Roman" w:cs="Times New Roman"/>
-          <w:lang w:val="nl-NL"/>
-        </w:rPr>
-      </w:pPr>
-      <w:r>
-        <w:rPr>
-          <w:rFonts w:ascii="Arial" w:eastAsia="Times New Roman" w:hAnsi="Arial" w:cs="Arial"/>
-          <w:color w:val="000000"/>
-          <w:sz w:val="22"/>
-          <w:szCs w:val="22"/>
-          <w:lang w:val="nl-NL"/>
-        </w:rPr>
-        <w:t>            Duco van den Bos</w:t>
-      </w:r>
-    </w:p>
-    <w:p>
-      <w:pPr>
-        <w:rPr>
-          <w:rFonts w:ascii="Times New Roman" w:eastAsia="Times New Roman" w:hAnsi="Times New Roman" w:cs="Times New Roman"/>
-        </w:rPr>
-      </w:pPr>
-      <w:r>
-        <w:rPr>
-          <w:rFonts w:ascii="Arial" w:eastAsia="Times New Roman" w:hAnsi="Arial" w:cs="Arial"/>
-          <w:color w:val="000000"/>
-          <w:sz w:val="22"/>
-          <w:szCs w:val="22"/>
-          <w:lang w:val="nl-NL"/>
-        </w:rPr>
-        <w:t>            </w:t>
-      </w:r>
-      <w:r>
-        <w:rPr>
-          <w:rFonts w:ascii="Arial" w:eastAsia="Times New Roman" w:hAnsi="Arial" w:cs="Arial"/>
-          <w:color w:val="000000"/>
-          <w:sz w:val="22"/>
-          <w:szCs w:val="22"/>
-        </w:rPr>
-        <w:t xml:space="preserve">Amandine </w:t>
-      </w:r>
-      <w:proofErr w:type="spellStart"/>
-      <w:r>
-        <w:rPr>
-          <w:rFonts w:ascii="Arial" w:eastAsia="Times New Roman" w:hAnsi="Arial" w:cs="Arial"/>
-          <w:color w:val="000000"/>
-          <w:sz w:val="22"/>
-          <w:szCs w:val="22"/>
-        </w:rPr>
-        <w:t>Aabdaoui</w:t>
-      </w:r>
-      <w:proofErr w:type="spellEnd"/>
-    </w:p>
-    <w:p>
-      <w:pPr>
-        <w:rPr>
-          <w:rFonts w:ascii="Times New Roman" w:eastAsia="Times New Roman" w:hAnsi="Times New Roman" w:cs="Times New Roman"/>
-        </w:rPr>
-      </w:pPr>
-      <w:r>
-        <w:rPr>
-          <w:rFonts w:ascii="Arial" w:eastAsia="Times New Roman" w:hAnsi="Arial" w:cs="Arial"/>
-          <w:color w:val="000000"/>
-          <w:sz w:val="22"/>
-          <w:szCs w:val="22"/>
-        </w:rPr>
-        <w:t>            Mylène Brown-Coleman</w:t>
-      </w:r>
-    </w:p>
-    <w:p>
-      <w:pPr>
-        <w:rPr>
-          <w:rFonts w:ascii="Times New Roman" w:eastAsia="Times New Roman" w:hAnsi="Times New Roman" w:cs="Times New Roman"/>
-        </w:rPr>
-      </w:pPr>
-    </w:p>
-    <w:p>
-      <w:pPr>
-        <w:rPr>
-          <w:rFonts w:ascii="Times New Roman" w:eastAsia="Times New Roman" w:hAnsi="Times New Roman" w:cs="Times New Roman"/>
-        </w:rPr>
-      </w:pPr>
-      <w:r>
-        <w:rPr>
-          <w:rFonts w:ascii="Arial" w:eastAsia="Times New Roman" w:hAnsi="Arial" w:cs="Arial"/>
-          <w:i/>
-          <w:iCs/>
-          <w:color w:val="000000"/>
-          <w:sz w:val="22"/>
-          <w:szCs w:val="22"/>
-        </w:rPr>
-        <w:t xml:space="preserve">           Group number: </w:t>
+        </w:rPr>
+        <w:t xml:space="preserve">Group number: </w:t>
       </w:r>
       <w:r>
         <w:rPr>
@@ -311,36 +290,294 @@
     </w:p>
     <w:p>
       <w:pPr>
-        <w:ind w:firstLine="709"/>
-        <w:rPr>
-          <w:rFonts w:ascii="Times New Roman" w:eastAsia="Times New Roman" w:hAnsi="Times New Roman" w:cs="Times New Roman"/>
-        </w:rPr>
-      </w:pPr>
-      <w:r>
-        <w:rPr>
-          <w:rFonts w:ascii="Arial" w:eastAsia="Times New Roman" w:hAnsi="Arial" w:cs="Arial"/>
-          <w:color w:val="000000"/>
-          <w:sz w:val="22"/>
-          <w:szCs w:val="22"/>
-        </w:rPr>
-        <w:t>We have to make a program that can detect whether a provided number is a valid</w:t>
-      </w:r>
-    </w:p>
-    <w:p>
-      <w:pPr>
-        <w:ind w:firstLine="709"/>
-        <w:rPr>
-          <w:rFonts w:ascii="Times New Roman" w:eastAsia="Times New Roman" w:hAnsi="Times New Roman" w:cs="Times New Roman"/>
-        </w:rPr>
-      </w:pPr>
-      <w:r>
-        <w:rPr>
-          <w:rFonts w:ascii="Arial" w:eastAsia="Times New Roman" w:hAnsi="Arial" w:cs="Arial"/>
-          <w:color w:val="000000"/>
-          <w:sz w:val="22"/>
-          <w:szCs w:val="22"/>
-        </w:rPr>
-        <w:t>credit card number, following these rules;</w:t>
+        <w:textAlignment w:val="baseline"/>
+        <w:rPr>
+          <w:rFonts w:ascii="Arial" w:eastAsia="Times New Roman" w:hAnsi="Arial" w:cs="Arial"/>
+          <w:b/>
+          <w:bCs/>
+          <w:color w:val="000000"/>
+          <w:sz w:val="22"/>
+          <w:szCs w:val="22"/>
+        </w:rPr>
+      </w:pPr>
+      <w:r>
+        <w:rPr>
+          <w:rFonts w:ascii="Arial" w:eastAsia="Times New Roman" w:hAnsi="Arial" w:cs="Arial"/>
+          <w:b/>
+          <w:bCs/>
+          <w:color w:val="000000"/>
+          <w:sz w:val="22"/>
+          <w:szCs w:val="22"/>
+        </w:rPr>
+        <w:t xml:space="preserve">            </w:t>
+      </w:r>
+    </w:p>
+    <w:p>
+      <w:pPr>
+        <w:textAlignment w:val="baseline"/>
+        <w:rPr>
+          <w:rFonts w:ascii="Arial" w:eastAsia="Times New Roman" w:hAnsi="Arial" w:cs="Arial"/>
+          <w:bCs/>
+          <w:color w:val="000000"/>
+          <w:sz w:val="22"/>
+          <w:szCs w:val="22"/>
+        </w:rPr>
+      </w:pPr>
+      <w:r>
+        <w:rPr>
+          <w:rFonts w:ascii="Arial" w:eastAsia="Times New Roman" w:hAnsi="Arial" w:cs="Arial"/>
+          <w:bCs/>
+          <w:color w:val="000000"/>
+          <w:sz w:val="22"/>
+          <w:szCs w:val="22"/>
+        </w:rPr>
+        <w:t xml:space="preserve">In the late 1960s IBM scientist Hans Peter </w:t>
+      </w:r>
+      <w:proofErr w:type="spellStart"/>
+      <w:r>
+        <w:rPr>
+          <w:rFonts w:ascii="Arial" w:eastAsia="Times New Roman" w:hAnsi="Arial" w:cs="Arial"/>
+          <w:bCs/>
+          <w:color w:val="000000"/>
+          <w:sz w:val="22"/>
+          <w:szCs w:val="22"/>
+        </w:rPr>
+        <w:t>Luhn</w:t>
+      </w:r>
+      <w:proofErr w:type="spellEnd"/>
+      <w:r>
+        <w:rPr>
+          <w:rFonts w:ascii="Arial" w:eastAsia="Times New Roman" w:hAnsi="Arial" w:cs="Arial"/>
+          <w:bCs/>
+          <w:color w:val="000000"/>
+          <w:sz w:val="22"/>
+          <w:szCs w:val="22"/>
+        </w:rPr>
+        <w:t xml:space="preserve"> created an algorithm called</w:t>
+      </w:r>
+      <w:r>
+        <w:rPr>
+          <w:rFonts w:ascii="Arial" w:eastAsia="Times New Roman" w:hAnsi="Arial" w:cs="Arial"/>
+          <w:bCs/>
+          <w:color w:val="000000"/>
+          <w:sz w:val="22"/>
+          <w:szCs w:val="22"/>
+        </w:rPr>
+        <w:t>;</w:t>
+      </w:r>
+      <w:r>
+        <w:rPr>
+          <w:rFonts w:ascii="Arial" w:eastAsia="Times New Roman" w:hAnsi="Arial" w:cs="Arial"/>
+          <w:bCs/>
+          <w:color w:val="000000"/>
+          <w:sz w:val="22"/>
+          <w:szCs w:val="22"/>
+        </w:rPr>
+        <w:t xml:space="preserve"> The </w:t>
+      </w:r>
+      <w:proofErr w:type="spellStart"/>
+      <w:r>
+        <w:rPr>
+          <w:rFonts w:ascii="Arial" w:eastAsia="Times New Roman" w:hAnsi="Arial" w:cs="Arial"/>
+          <w:bCs/>
+          <w:color w:val="000000"/>
+          <w:sz w:val="22"/>
+          <w:szCs w:val="22"/>
+        </w:rPr>
+        <w:t>Luhn</w:t>
+      </w:r>
+      <w:proofErr w:type="spellEnd"/>
+      <w:r>
+        <w:rPr>
+          <w:rFonts w:ascii="Arial" w:eastAsia="Times New Roman" w:hAnsi="Arial" w:cs="Arial"/>
+          <w:bCs/>
+          <w:color w:val="000000"/>
+          <w:sz w:val="22"/>
+          <w:szCs w:val="22"/>
+        </w:rPr>
+        <w:t xml:space="preserve"> algorithm or the </w:t>
+      </w:r>
+      <w:proofErr w:type="spellStart"/>
+      <w:r>
+        <w:rPr>
+          <w:rFonts w:ascii="Arial" w:eastAsia="Times New Roman" w:hAnsi="Arial" w:cs="Arial"/>
+          <w:bCs/>
+          <w:color w:val="000000"/>
+          <w:sz w:val="22"/>
+          <w:szCs w:val="22"/>
+        </w:rPr>
+        <w:t>Luhn</w:t>
+      </w:r>
+      <w:proofErr w:type="spellEnd"/>
+      <w:r>
+        <w:rPr>
+          <w:rFonts w:ascii="Arial" w:eastAsia="Times New Roman" w:hAnsi="Arial" w:cs="Arial"/>
+          <w:bCs/>
+          <w:color w:val="000000"/>
+          <w:sz w:val="22"/>
+          <w:szCs w:val="22"/>
+        </w:rPr>
+        <w:t xml:space="preserve"> formula, also know as the “mod 10” algorithm. The algorithm validates a variety of identification numbers, like credit card numbers, IMEI numbers etc.</w:t>
+      </w:r>
+      <w:r>
+        <w:rPr>
+          <w:rFonts w:ascii="Arial" w:eastAsia="Times New Roman" w:hAnsi="Arial" w:cs="Arial"/>
+          <w:bCs/>
+          <w:color w:val="000000"/>
+          <w:sz w:val="22"/>
+          <w:szCs w:val="22"/>
+        </w:rPr>
+        <w:t xml:space="preserve">, </w:t>
+      </w:r>
+      <w:r>
+        <w:rPr>
+          <w:rFonts w:ascii="Arial" w:eastAsia="Times New Roman" w:hAnsi="Arial" w:cs="Arial"/>
+          <w:bCs/>
+          <w:color w:val="000000"/>
+          <w:sz w:val="22"/>
+          <w:szCs w:val="22"/>
+        </w:rPr>
+        <w:t xml:space="preserve">with the use of a simple checksum formula. The algorithm itself was not designed against </w:t>
+      </w:r>
+      <w:r>
+        <w:rPr>
+          <w:rFonts w:ascii="Arial" w:eastAsia="Times New Roman" w:hAnsi="Arial" w:cs="Arial"/>
+          <w:bCs/>
+          <w:color w:val="000000"/>
+          <w:sz w:val="22"/>
+          <w:szCs w:val="22"/>
+        </w:rPr>
+        <w:t xml:space="preserve">hostile acts, but rather for protecting against accidental errors. </w:t>
+      </w:r>
+    </w:p>
+    <w:p>
+      <w:pPr>
+        <w:textAlignment w:val="baseline"/>
+        <w:rPr>
+          <w:rFonts w:ascii="Arial" w:eastAsia="Times New Roman" w:hAnsi="Arial" w:cs="Arial"/>
+          <w:bCs/>
+          <w:color w:val="000000"/>
+          <w:sz w:val="22"/>
+          <w:szCs w:val="22"/>
+        </w:rPr>
+      </w:pPr>
+      <w:r>
+        <w:rPr>
+          <w:rFonts w:ascii="Arial" w:eastAsia="Times New Roman" w:hAnsi="Arial" w:cs="Arial"/>
+          <w:bCs/>
+          <w:color w:val="000000"/>
+          <w:sz w:val="22"/>
+          <w:szCs w:val="22"/>
+        </w:rPr>
+        <w:t xml:space="preserve">         </w:t>
+      </w:r>
+      <w:r>
+        <w:rPr>
+          <w:rFonts w:ascii="Arial" w:eastAsia="Times New Roman" w:hAnsi="Arial" w:cs="Arial"/>
+          <w:bCs/>
+          <w:color w:val="000000"/>
+          <w:sz w:val="22"/>
+          <w:szCs w:val="22"/>
+        </w:rPr>
+        <w:t xml:space="preserve">For our assignment </w:t>
+      </w:r>
+      <w:r>
+        <w:rPr>
+          <w:rFonts w:ascii="Arial" w:eastAsia="Times New Roman" w:hAnsi="Arial" w:cs="Arial"/>
+          <w:bCs/>
+          <w:color w:val="000000"/>
+          <w:sz w:val="22"/>
+          <w:szCs w:val="22"/>
+        </w:rPr>
+        <w:t xml:space="preserve">we have to make a program based on The </w:t>
+      </w:r>
+      <w:proofErr w:type="spellStart"/>
+      <w:r>
+        <w:rPr>
+          <w:rFonts w:ascii="Arial" w:eastAsia="Times New Roman" w:hAnsi="Arial" w:cs="Arial"/>
+          <w:bCs/>
+          <w:color w:val="000000"/>
+          <w:sz w:val="22"/>
+          <w:szCs w:val="22"/>
+        </w:rPr>
+        <w:t>L</w:t>
+      </w:r>
+      <w:r>
+        <w:rPr>
+          <w:rFonts w:ascii="Arial" w:eastAsia="Times New Roman" w:hAnsi="Arial" w:cs="Arial"/>
+          <w:bCs/>
+          <w:color w:val="000000"/>
+          <w:sz w:val="22"/>
+          <w:szCs w:val="22"/>
+        </w:rPr>
+        <w:t>uhn</w:t>
+      </w:r>
+      <w:proofErr w:type="spellEnd"/>
+      <w:r>
+        <w:rPr>
+          <w:rFonts w:ascii="Arial" w:eastAsia="Times New Roman" w:hAnsi="Arial" w:cs="Arial"/>
+          <w:bCs/>
+          <w:color w:val="000000"/>
+          <w:sz w:val="22"/>
+          <w:szCs w:val="22"/>
+        </w:rPr>
+        <w:t xml:space="preserve"> algorithm tha</w:t>
+      </w:r>
+      <w:r>
+        <w:rPr>
+          <w:rFonts w:ascii="Arial" w:eastAsia="Times New Roman" w:hAnsi="Arial" w:cs="Arial"/>
+          <w:bCs/>
+          <w:color w:val="000000"/>
+          <w:sz w:val="22"/>
+          <w:szCs w:val="22"/>
+        </w:rPr>
+        <w:t xml:space="preserve">t </w:t>
+      </w:r>
+      <w:r>
+        <w:rPr>
+          <w:rFonts w:ascii="Arial" w:eastAsia="Times New Roman" w:hAnsi="Arial" w:cs="Arial"/>
+          <w:color w:val="000000"/>
+          <w:sz w:val="22"/>
+          <w:szCs w:val="22"/>
+        </w:rPr>
+        <w:t>can detect whether a provided number is a valid</w:t>
+      </w:r>
+      <w:r>
+        <w:rPr>
+          <w:rFonts w:ascii="Arial" w:eastAsia="Times New Roman" w:hAnsi="Arial" w:cs="Arial"/>
+          <w:bCs/>
+          <w:color w:val="000000"/>
+          <w:sz w:val="22"/>
+          <w:szCs w:val="22"/>
+        </w:rPr>
+        <w:t xml:space="preserve"> </w:t>
+      </w:r>
+      <w:r>
+        <w:rPr>
+          <w:rFonts w:ascii="Arial" w:eastAsia="Times New Roman" w:hAnsi="Arial" w:cs="Arial"/>
+          <w:color w:val="000000"/>
+          <w:sz w:val="22"/>
+          <w:szCs w:val="22"/>
+        </w:rPr>
+        <w:t xml:space="preserve">credit card number, following these </w:t>
+      </w:r>
+      <w:r>
+        <w:rPr>
+          <w:rFonts w:ascii="Arial" w:eastAsia="Times New Roman" w:hAnsi="Arial" w:cs="Arial"/>
+          <w:color w:val="000000"/>
+          <w:sz w:val="22"/>
+          <w:szCs w:val="22"/>
+        </w:rPr>
+        <w:t xml:space="preserve">set of </w:t>
+      </w:r>
+      <w:r>
+        <w:rPr>
+          <w:rFonts w:ascii="Arial" w:eastAsia="Times New Roman" w:hAnsi="Arial" w:cs="Arial"/>
+          <w:color w:val="000000"/>
+          <w:sz w:val="22"/>
+          <w:szCs w:val="22"/>
+        </w:rPr>
+        <w:t>rules;</w:t>
       </w:r>
     </w:p>
     <w:p>
@@ -417,6 +654,49 @@
     </w:p>
     <w:p>
       <w:pPr>
+        <w:rPr>
+          <w:rFonts w:ascii="Times New Roman" w:eastAsia="Times New Roman" w:hAnsi="Times New Roman" w:cs="Times New Roman"/>
+        </w:rPr>
+      </w:pPr>
+      <w:r>
+        <w:rPr>
+          <w:rFonts w:ascii="Arial" w:eastAsia="Times New Roman" w:hAnsi="Arial" w:cs="Arial"/>
+          <w:color w:val="000000"/>
+          <w:sz w:val="22"/>
+          <w:szCs w:val="22"/>
+        </w:rPr>
+        <w:t>1. Double every second digit from right to left. If doubling of a digit results in a</w:t>
+      </w:r>
+      <w:r>
+        <w:rPr>
+          <w:rFonts w:ascii="Arial" w:eastAsia="Times New Roman" w:hAnsi="Arial" w:cs="Arial"/>
+          <w:color w:val="000000"/>
+          <w:sz w:val="22"/>
+          <w:szCs w:val="22"/>
+        </w:rPr>
+        <w:t xml:space="preserve"> </w:t>
+      </w:r>
+      <w:r>
+        <w:rPr>
+          <w:rFonts w:ascii="Arial" w:eastAsia="Times New Roman" w:hAnsi="Arial" w:cs="Arial"/>
+          <w:color w:val="000000"/>
+          <w:sz w:val="22"/>
+          <w:szCs w:val="22"/>
+        </w:rPr>
+        <w:t>two-digit number</w:t>
+      </w:r>
+      <w:r>
+        <w:rPr>
+          <w:rFonts w:ascii="Arial" w:eastAsia="Times New Roman" w:hAnsi="Arial" w:cs="Arial"/>
+          <w:color w:val="000000"/>
+          <w:sz w:val="22"/>
+          <w:szCs w:val="22"/>
+        </w:rPr>
+        <w:t xml:space="preserve"> add up the two digits to get a single-digit number.</w:t>
+      </w:r>
+    </w:p>
+    <w:p>
+      <w:pPr>
         <w:ind w:firstLine="709"/>
         <w:rPr>
           <w:rFonts w:ascii="Times New Roman" w:eastAsia="Times New Roman" w:hAnsi="Times New Roman" w:cs="Times New Roman"/>
@@ -429,7 +709,59 @@
           <w:sz w:val="22"/>
           <w:szCs w:val="22"/>
         </w:rPr>
-        <w:t>1. Double every second digit from right to left. If doubling of a digit results in a       </w:t>
+        <w:tab/>
+      </w:r>
+      <w:r>
+        <w:rPr>
+          <w:rFonts w:ascii="Arial" w:eastAsia="Times New Roman" w:hAnsi="Arial" w:cs="Arial"/>
+          <w:color w:val="000000"/>
+          <w:sz w:val="22"/>
+          <w:szCs w:val="22"/>
+        </w:rPr>
+        <w:tab/>
+      </w:r>
+      <w:r>
+        <w:rPr>
+          <w:rFonts w:ascii="Arial" w:eastAsia="Times New Roman" w:hAnsi="Arial" w:cs="Arial"/>
+          <w:color w:val="000000"/>
+          <w:sz w:val="22"/>
+          <w:szCs w:val="22"/>
+        </w:rPr>
+        <w:tab/>
+      </w:r>
+      <w:r>
+        <w:rPr>
+          <w:rFonts w:ascii="Arial" w:eastAsia="Times New Roman" w:hAnsi="Arial" w:cs="Arial"/>
+          <w:color w:val="000000"/>
+          <w:sz w:val="22"/>
+          <w:szCs w:val="22"/>
+        </w:rPr>
+        <w:tab/>
+      </w:r>
+      <w:r>
+        <w:rPr>
+          <w:rFonts w:ascii="Arial" w:eastAsia="Times New Roman" w:hAnsi="Arial" w:cs="Arial"/>
+          <w:color w:val="000000"/>
+          <w:sz w:val="22"/>
+          <w:szCs w:val="22"/>
+        </w:rPr>
+        <w:tab/>
+      </w:r>
+    </w:p>
+    <w:p>
+      <w:pPr>
+        <w:rPr>
+          <w:rFonts w:ascii="Times New Roman" w:eastAsia="Times New Roman" w:hAnsi="Times New Roman" w:cs="Times New Roman"/>
+        </w:rPr>
+      </w:pPr>
+      <w:r>
+        <w:rPr>
+          <w:rFonts w:ascii="Arial" w:eastAsia="Times New Roman" w:hAnsi="Arial" w:cs="Arial"/>
+          <w:color w:val="000000"/>
+          <w:sz w:val="22"/>
+          <w:szCs w:val="22"/>
+        </w:rPr>
+        <w:t>2. Now add all single-digit numbers from Step 1. </w:t>
       </w:r>
     </w:p>
     <w:p>
@@ -439,25 +771,66 @@
           <w:rFonts w:ascii="Times New Roman" w:eastAsia="Times New Roman" w:hAnsi="Times New Roman" w:cs="Times New Roman"/>
         </w:rPr>
       </w:pPr>
-      <w:proofErr w:type="gramStart"/>
-      <w:r>
-        <w:rPr>
-          <w:rFonts w:ascii="Arial" w:eastAsia="Times New Roman" w:hAnsi="Arial" w:cs="Arial"/>
-          <w:color w:val="000000"/>
-          <w:sz w:val="22"/>
-          <w:szCs w:val="22"/>
-        </w:rPr>
-        <w:t>two-digit number,</w:t>
-      </w:r>
-      <w:proofErr w:type="gramEnd"/>
-      <w:r>
-        <w:rPr>
-          <w:rFonts w:ascii="Arial" w:eastAsia="Times New Roman" w:hAnsi="Arial" w:cs="Arial"/>
-          <w:color w:val="000000"/>
-          <w:sz w:val="22"/>
-          <w:szCs w:val="22"/>
-        </w:rPr>
-        <w:t xml:space="preserve"> add up the two digits to get a single-digit number.</w:t>
+      <w:r>
+        <w:rPr>
+          <w:rFonts w:ascii="Arial" w:eastAsia="Times New Roman" w:hAnsi="Arial" w:cs="Arial"/>
+          <w:color w:val="000000"/>
+          <w:sz w:val="22"/>
+          <w:szCs w:val="22"/>
+        </w:rPr>
+        <w:tab/>
+      </w:r>
+      <w:r>
+        <w:rPr>
+          <w:rFonts w:ascii="Arial" w:eastAsia="Times New Roman" w:hAnsi="Arial" w:cs="Arial"/>
+          <w:color w:val="000000"/>
+          <w:sz w:val="22"/>
+          <w:szCs w:val="22"/>
+        </w:rPr>
+        <w:tab/>
+      </w:r>
+      <w:r>
+        <w:rPr>
+          <w:rFonts w:ascii="Arial" w:eastAsia="Times New Roman" w:hAnsi="Arial" w:cs="Arial"/>
+          <w:color w:val="000000"/>
+          <w:sz w:val="22"/>
+          <w:szCs w:val="22"/>
+        </w:rPr>
+        <w:tab/>
+      </w:r>
+      <w:r>
+        <w:rPr>
+          <w:rFonts w:ascii="Arial" w:eastAsia="Times New Roman" w:hAnsi="Arial" w:cs="Arial"/>
+          <w:color w:val="000000"/>
+          <w:sz w:val="22"/>
+          <w:szCs w:val="22"/>
+        </w:rPr>
+        <w:tab/>
+      </w:r>
+      <w:r>
+        <w:rPr>
+          <w:rFonts w:ascii="Arial" w:eastAsia="Times New Roman" w:hAnsi="Arial" w:cs="Arial"/>
+          <w:color w:val="000000"/>
+          <w:sz w:val="22"/>
+          <w:szCs w:val="22"/>
+        </w:rPr>
+        <w:tab/>
+      </w:r>
+    </w:p>
+    <w:p>
+      <w:pPr>
+        <w:rPr>
+          <w:rFonts w:ascii="Times New Roman" w:eastAsia="Times New Roman" w:hAnsi="Times New Roman" w:cs="Times New Roman"/>
+        </w:rPr>
+      </w:pPr>
+      <w:r>
+        <w:rPr>
+          <w:rFonts w:ascii="Arial" w:eastAsia="Times New Roman" w:hAnsi="Arial" w:cs="Arial"/>
+          <w:color w:val="000000"/>
+          <w:sz w:val="22"/>
+          <w:szCs w:val="22"/>
+        </w:rPr>
+        <w:t>3. Add all digits in the odd places from right to left in the card number. </w:t>
       </w:r>
     </w:p>
     <w:p>
@@ -503,6 +876,77 @@
         </w:rPr>
         <w:tab/>
       </w:r>
+    </w:p>
+    <w:p>
+      <w:pPr>
+        <w:rPr>
+          <w:rFonts w:ascii="Times New Roman" w:eastAsia="Times New Roman" w:hAnsi="Times New Roman" w:cs="Times New Roman"/>
+        </w:rPr>
+      </w:pPr>
+      <w:r>
+        <w:rPr>
+          <w:rFonts w:ascii="Arial" w:eastAsia="Times New Roman" w:hAnsi="Arial" w:cs="Arial"/>
+          <w:color w:val="000000"/>
+          <w:sz w:val="22"/>
+          <w:szCs w:val="22"/>
+        </w:rPr>
+        <w:t>4. Sum the results from Step 2 and Step 3. </w:t>
+      </w:r>
+    </w:p>
+    <w:p>
+      <w:pPr>
+        <w:rPr>
+          <w:rFonts w:ascii="Times New Roman" w:eastAsia="Times New Roman" w:hAnsi="Times New Roman" w:cs="Times New Roman"/>
+          <w:sz w:val="22"/>
+          <w:szCs w:val="22"/>
+        </w:rPr>
+      </w:pPr>
+    </w:p>
+    <w:p>
+      <w:pPr>
+        <w:rPr>
+          <w:rFonts w:ascii="Times New Roman" w:eastAsia="Times New Roman" w:hAnsi="Times New Roman" w:cs="Times New Roman"/>
+          <w:sz w:val="22"/>
+          <w:szCs w:val="22"/>
+        </w:rPr>
+      </w:pPr>
+      <w:r>
+        <w:rPr>
+          <w:rFonts w:ascii="Arial" w:eastAsia="Times New Roman" w:hAnsi="Arial" w:cs="Arial"/>
+          <w:color w:val="000000"/>
+          <w:sz w:val="22"/>
+          <w:szCs w:val="22"/>
+        </w:rPr>
+        <w:t xml:space="preserve">5. If the result in Step 4 is divisible by </w:t>
+      </w:r>
+      <w:r>
+        <w:rPr>
+          <w:rFonts w:ascii="Arial" w:eastAsia="Times New Roman" w:hAnsi="Arial" w:cs="Arial"/>
+          <w:b/>
+          <w:bCs/>
+          <w:color w:val="000000"/>
+          <w:sz w:val="22"/>
+          <w:szCs w:val="22"/>
+        </w:rPr>
+        <w:t>10</w:t>
+      </w:r>
+      <w:r>
+        <w:rPr>
+          <w:rFonts w:ascii="Arial" w:eastAsia="Times New Roman" w:hAnsi="Arial" w:cs="Arial"/>
+          <w:color w:val="000000"/>
+          <w:sz w:val="22"/>
+          <w:szCs w:val="22"/>
+        </w:rPr>
+        <w:t>, the card number is correct. Otherwise, the number is invalid. For instance, the sequence 4388576018402626 is not a valid credit card number, but the number 4388576018410707 is valid. </w:t>
+      </w:r>
+    </w:p>
+    <w:p>
+      <w:pPr>
+        <w:ind w:firstLine="709"/>
+        <w:rPr>
+          <w:rFonts w:ascii="Times New Roman" w:eastAsia="Times New Roman" w:hAnsi="Times New Roman" w:cs="Times New Roman"/>
+        </w:rPr>
+      </w:pPr>
       <w:r>
         <w:rPr>
           <w:rFonts w:ascii="Arial" w:eastAsia="Times New Roman" w:hAnsi="Arial" w:cs="Arial"/>
@@ -512,6 +956,64 @@
         </w:rPr>
         <w:tab/>
       </w:r>
+      <w:r>
+        <w:rPr>
+          <w:rFonts w:ascii="Arial" w:eastAsia="Times New Roman" w:hAnsi="Arial" w:cs="Arial"/>
+          <w:color w:val="000000"/>
+          <w:sz w:val="22"/>
+          <w:szCs w:val="22"/>
+        </w:rPr>
+        <w:tab/>
+      </w:r>
+      <w:r>
+        <w:rPr>
+          <w:rFonts w:ascii="Arial" w:eastAsia="Times New Roman" w:hAnsi="Arial" w:cs="Arial"/>
+          <w:color w:val="000000"/>
+          <w:sz w:val="22"/>
+          <w:szCs w:val="22"/>
+        </w:rPr>
+        <w:tab/>
+      </w:r>
+      <w:r>
+        <w:rPr>
+          <w:rFonts w:ascii="Arial" w:eastAsia="Times New Roman" w:hAnsi="Arial" w:cs="Arial"/>
+          <w:color w:val="000000"/>
+          <w:sz w:val="22"/>
+          <w:szCs w:val="22"/>
+        </w:rPr>
+        <w:tab/>
+      </w:r>
+    </w:p>
+    <w:p>
+      <w:pPr>
+        <w:rPr>
+          <w:rFonts w:ascii="Times New Roman" w:eastAsia="Times New Roman" w:hAnsi="Times New Roman" w:cs="Times New Roman"/>
+        </w:rPr>
+      </w:pPr>
+      <w:r>
+        <w:rPr>
+          <w:rFonts w:ascii="Arial" w:eastAsia="Times New Roman" w:hAnsi="Arial" w:cs="Arial"/>
+          <w:color w:val="000000"/>
+          <w:sz w:val="22"/>
+          <w:szCs w:val="22"/>
+        </w:rPr>
+        <w:t>We are allowed to make our own assumptions of what is permitted, but we have to assume that the computer will generate numbers randomly or that</w:t>
+      </w:r>
+      <w:r>
+        <w:rPr>
+          <w:rFonts w:ascii="Times New Roman" w:eastAsia="Times New Roman" w:hAnsi="Times New Roman" w:cs="Times New Roman"/>
+        </w:rPr>
+        <w:t xml:space="preserve"> </w:t>
+      </w:r>
+      <w:r>
+        <w:rPr>
+          <w:rFonts w:ascii="Arial" w:eastAsia="Times New Roman" w:hAnsi="Arial" w:cs="Arial"/>
+          <w:color w:val="000000"/>
+          <w:sz w:val="22"/>
+          <w:szCs w:val="22"/>
+        </w:rPr>
+        <w:t>a user will be entering a number of a few digits. If the provided input is not permitted, how will our algorithm handle such cases? We specify this in a second, more sophisticated version of our algorithm.</w:t>
+      </w:r>
     </w:p>
     <w:p>
       <w:pPr>
@@ -527,23 +1029,6 @@
           <w:sz w:val="22"/>
           <w:szCs w:val="22"/>
         </w:rPr>
-        <w:t>2. Now add all single-digit numbers from Step 1. </w:t>
-      </w:r>
-    </w:p>
-    <w:p>
-      <w:pPr>
-        <w:ind w:firstLine="709"/>
-        <w:rPr>
-          <w:rFonts w:ascii="Times New Roman" w:eastAsia="Times New Roman" w:hAnsi="Times New Roman" w:cs="Times New Roman"/>
-        </w:rPr>
-      </w:pPr>
-      <w:r>
-        <w:rPr>
-          <w:rFonts w:ascii="Arial" w:eastAsia="Times New Roman" w:hAnsi="Arial" w:cs="Arial"/>
-          <w:color w:val="000000"/>
-          <w:sz w:val="22"/>
-          <w:szCs w:val="22"/>
-        </w:rPr>
         <w:tab/>
       </w:r>
       <w:r>
@@ -582,31 +1067,6 @@
         </w:rPr>
         <w:tab/>
       </w:r>
-    </w:p>
-    <w:p>
-      <w:pPr>
-        <w:ind w:firstLine="709"/>
-        <w:rPr>
-          <w:rFonts w:ascii="Times New Roman" w:eastAsia="Times New Roman" w:hAnsi="Times New Roman" w:cs="Times New Roman"/>
-        </w:rPr>
-      </w:pPr>
-      <w:r>
-        <w:rPr>
-          <w:rFonts w:ascii="Arial" w:eastAsia="Times New Roman" w:hAnsi="Arial" w:cs="Arial"/>
-          <w:color w:val="000000"/>
-          <w:sz w:val="22"/>
-          <w:szCs w:val="22"/>
-        </w:rPr>
-        <w:t>3. Add all digits in the odd places from right to left in the card number. </w:t>
-      </w:r>
-    </w:p>
-    <w:p>
-      <w:pPr>
-        <w:ind w:firstLine="709"/>
-        <w:rPr>
-          <w:rFonts w:ascii="Times New Roman" w:eastAsia="Times New Roman" w:hAnsi="Times New Roman" w:cs="Times New Roman"/>
-        </w:rPr>
-      </w:pPr>
       <w:r>
         <w:rPr>
           <w:rFonts w:ascii="Arial" w:eastAsia="Times New Roman" w:hAnsi="Arial" w:cs="Arial"/>
@@ -616,301 +1076,20 @@
         </w:rPr>
         <w:tab/>
       </w:r>
-      <w:r>
-        <w:rPr>
-          <w:rFonts w:ascii="Arial" w:eastAsia="Times New Roman" w:hAnsi="Arial" w:cs="Arial"/>
-          <w:color w:val="000000"/>
-          <w:sz w:val="22"/>
-          <w:szCs w:val="22"/>
-        </w:rPr>
-        <w:tab/>
-      </w:r>
-      <w:r>
-        <w:rPr>
-          <w:rFonts w:ascii="Arial" w:eastAsia="Times New Roman" w:hAnsi="Arial" w:cs="Arial"/>
-          <w:color w:val="000000"/>
-          <w:sz w:val="22"/>
-          <w:szCs w:val="22"/>
-        </w:rPr>
-        <w:tab/>
-      </w:r>
-      <w:r>
-        <w:rPr>
-          <w:rFonts w:ascii="Arial" w:eastAsia="Times New Roman" w:hAnsi="Arial" w:cs="Arial"/>
-          <w:color w:val="000000"/>
-          <w:sz w:val="22"/>
-          <w:szCs w:val="22"/>
-        </w:rPr>
-        <w:tab/>
-      </w:r>
-    </w:p>
-    <w:p>
-      <w:pPr>
-        <w:ind w:firstLine="709"/>
-        <w:rPr>
-          <w:rFonts w:ascii="Times New Roman" w:eastAsia="Times New Roman" w:hAnsi="Times New Roman" w:cs="Times New Roman"/>
-        </w:rPr>
-      </w:pPr>
-      <w:r>
-        <w:rPr>
-          <w:rFonts w:ascii="Arial" w:eastAsia="Times New Roman" w:hAnsi="Arial" w:cs="Arial"/>
-          <w:color w:val="000000"/>
-          <w:sz w:val="22"/>
-          <w:szCs w:val="22"/>
-        </w:rPr>
-        <w:t> 4. Sum the results from Step 2 and Step 3. </w:t>
-      </w:r>
-    </w:p>
-    <w:p>
-      <w:pPr>
-        <w:rPr>
-          <w:rFonts w:ascii="Times New Roman" w:eastAsia="Times New Roman" w:hAnsi="Times New Roman" w:cs="Times New Roman"/>
-        </w:rPr>
-      </w:pPr>
-    </w:p>
-    <w:p>
-      <w:pPr>
-        <w:ind w:left="720"/>
-        <w:rPr>
-          <w:rFonts w:ascii="Times New Roman" w:eastAsia="Times New Roman" w:hAnsi="Times New Roman" w:cs="Times New Roman"/>
-        </w:rPr>
-      </w:pPr>
-      <w:r>
-        <w:rPr>
-          <w:rFonts w:ascii="Arial" w:eastAsia="Times New Roman" w:hAnsi="Arial" w:cs="Arial"/>
-          <w:color w:val="000000"/>
-          <w:sz w:val="22"/>
-          <w:szCs w:val="22"/>
-        </w:rPr>
-        <w:t xml:space="preserve">5. </w:t>
-      </w:r>
-      <w:r>
-        <w:rPr>
-          <w:rFonts w:ascii="Arial" w:eastAsia="Times New Roman" w:hAnsi="Arial" w:cs="Arial"/>
-          <w:color w:val="000000"/>
-        </w:rPr>
-        <w:t xml:space="preserve">If the result in Step 4 is divisible by </w:t>
-      </w:r>
-      <w:r>
-        <w:rPr>
-          <w:rFonts w:ascii="Arial" w:eastAsia="Times New Roman" w:hAnsi="Arial" w:cs="Arial"/>
-          <w:b/>
-          <w:bCs/>
-          <w:color w:val="000000"/>
-        </w:rPr>
-        <w:t>10</w:t>
-      </w:r>
-      <w:r>
-        <w:rPr>
-          <w:rFonts w:ascii="Arial" w:eastAsia="Times New Roman" w:hAnsi="Arial" w:cs="Arial"/>
-          <w:color w:val="000000"/>
-        </w:rPr>
-        <w:t>, the card number is correct. Otherwise, the number is invalid. For instance, the sequence 4388576018402626 is not a valid credit card number, but the number 4388576018410707 is valid. </w:t>
-      </w:r>
-    </w:p>
-    <w:p>
-      <w:pPr>
-        <w:ind w:firstLine="709"/>
-        <w:rPr>
-          <w:rFonts w:ascii="Times New Roman" w:eastAsia="Times New Roman" w:hAnsi="Times New Roman" w:cs="Times New Roman"/>
-        </w:rPr>
-      </w:pPr>
-      <w:r>
-        <w:rPr>
-          <w:rFonts w:ascii="Arial" w:eastAsia="Times New Roman" w:hAnsi="Arial" w:cs="Arial"/>
-          <w:color w:val="000000"/>
-          <w:sz w:val="22"/>
-          <w:szCs w:val="22"/>
-        </w:rPr>
-        <w:tab/>
-      </w:r>
-      <w:r>
-        <w:rPr>
-          <w:rFonts w:ascii="Arial" w:eastAsia="Times New Roman" w:hAnsi="Arial" w:cs="Arial"/>
-          <w:color w:val="000000"/>
-          <w:sz w:val="22"/>
-          <w:szCs w:val="22"/>
-        </w:rPr>
-        <w:tab/>
-      </w:r>
-      <w:r>
-        <w:rPr>
-          <w:rFonts w:ascii="Arial" w:eastAsia="Times New Roman" w:hAnsi="Arial" w:cs="Arial"/>
-          <w:color w:val="000000"/>
-          <w:sz w:val="22"/>
-          <w:szCs w:val="22"/>
-        </w:rPr>
-        <w:tab/>
-      </w:r>
-      <w:r>
-        <w:rPr>
-          <w:rFonts w:ascii="Arial" w:eastAsia="Times New Roman" w:hAnsi="Arial" w:cs="Arial"/>
-          <w:color w:val="000000"/>
-          <w:sz w:val="22"/>
-          <w:szCs w:val="22"/>
-        </w:rPr>
-        <w:tab/>
-      </w:r>
-    </w:p>
-    <w:p>
-      <w:pPr>
-        <w:ind w:firstLine="709"/>
-        <w:rPr>
-          <w:rFonts w:ascii="Times New Roman" w:eastAsia="Times New Roman" w:hAnsi="Times New Roman" w:cs="Times New Roman"/>
-        </w:rPr>
-      </w:pPr>
-      <w:r>
-        <w:rPr>
-          <w:rFonts w:ascii="Arial" w:eastAsia="Times New Roman" w:hAnsi="Arial" w:cs="Arial"/>
-          <w:color w:val="000000"/>
-          <w:sz w:val="22"/>
-          <w:szCs w:val="22"/>
-        </w:rPr>
-        <w:t>We are allowed to make our own assumptions of what is permitted, but we </w:t>
-      </w:r>
-    </w:p>
-    <w:p>
-      <w:pPr>
-        <w:ind w:firstLine="709"/>
-        <w:rPr>
-          <w:rFonts w:ascii="Times New Roman" w:eastAsia="Times New Roman" w:hAnsi="Times New Roman" w:cs="Times New Roman"/>
-        </w:rPr>
-      </w:pPr>
-      <w:r>
-        <w:rPr>
-          <w:rFonts w:ascii="Arial" w:eastAsia="Times New Roman" w:hAnsi="Arial" w:cs="Arial"/>
-          <w:color w:val="000000"/>
-          <w:sz w:val="22"/>
-          <w:szCs w:val="22"/>
-        </w:rPr>
-        <w:t>have to assume that the computer will generate numbers randomly or that</w:t>
-      </w:r>
-    </w:p>
-    <w:p>
-      <w:pPr>
-        <w:ind w:firstLine="709"/>
-        <w:rPr>
-          <w:rFonts w:ascii="Times New Roman" w:eastAsia="Times New Roman" w:hAnsi="Times New Roman" w:cs="Times New Roman"/>
-        </w:rPr>
-      </w:pPr>
-      <w:r>
-        <w:rPr>
-          <w:rFonts w:ascii="Arial" w:eastAsia="Times New Roman" w:hAnsi="Arial" w:cs="Arial"/>
-          <w:color w:val="000000"/>
-          <w:sz w:val="22"/>
-          <w:szCs w:val="22"/>
-        </w:rPr>
-        <w:t>a user will be entering a number of a few digits. If the provided input is not </w:t>
-      </w:r>
-    </w:p>
-    <w:p>
-      <w:pPr>
-        <w:ind w:firstLine="709"/>
-        <w:rPr>
-          <w:rFonts w:ascii="Times New Roman" w:eastAsia="Times New Roman" w:hAnsi="Times New Roman" w:cs="Times New Roman"/>
-        </w:rPr>
-      </w:pPr>
-      <w:r>
-        <w:rPr>
-          <w:rFonts w:ascii="Arial" w:eastAsia="Times New Roman" w:hAnsi="Arial" w:cs="Arial"/>
-          <w:color w:val="000000"/>
-          <w:sz w:val="22"/>
-          <w:szCs w:val="22"/>
-        </w:rPr>
-        <w:t>permitted, how will our algorithm handle such cases? We specify this in a </w:t>
-      </w:r>
-    </w:p>
-    <w:p>
-      <w:pPr>
-        <w:ind w:firstLine="709"/>
-        <w:rPr>
-          <w:rFonts w:ascii="Times New Roman" w:eastAsia="Times New Roman" w:hAnsi="Times New Roman" w:cs="Times New Roman"/>
-        </w:rPr>
-      </w:pPr>
-      <w:r>
-        <w:rPr>
-          <w:rFonts w:ascii="Arial" w:eastAsia="Times New Roman" w:hAnsi="Arial" w:cs="Arial"/>
-          <w:color w:val="000000"/>
-          <w:sz w:val="22"/>
-          <w:szCs w:val="22"/>
-        </w:rPr>
-        <w:t>second, more sophisticated version of our algorithm.</w:t>
-      </w:r>
-    </w:p>
-    <w:p>
-      <w:pPr>
-        <w:ind w:firstLine="709"/>
-        <w:rPr>
-          <w:rFonts w:ascii="Times New Roman" w:eastAsia="Times New Roman" w:hAnsi="Times New Roman" w:cs="Times New Roman"/>
-        </w:rPr>
-      </w:pPr>
-      <w:r>
-        <w:rPr>
-          <w:rFonts w:ascii="Arial" w:eastAsia="Times New Roman" w:hAnsi="Arial" w:cs="Arial"/>
-          <w:color w:val="000000"/>
-          <w:sz w:val="22"/>
-          <w:szCs w:val="22"/>
-        </w:rPr>
-        <w:tab/>
-      </w:r>
-      <w:r>
-        <w:rPr>
-          <w:rFonts w:ascii="Arial" w:eastAsia="Times New Roman" w:hAnsi="Arial" w:cs="Arial"/>
-          <w:color w:val="000000"/>
-          <w:sz w:val="22"/>
-          <w:szCs w:val="22"/>
-        </w:rPr>
-        <w:tab/>
-      </w:r>
-      <w:r>
-        <w:rPr>
-          <w:rFonts w:ascii="Arial" w:eastAsia="Times New Roman" w:hAnsi="Arial" w:cs="Arial"/>
-          <w:color w:val="000000"/>
-          <w:sz w:val="22"/>
-          <w:szCs w:val="22"/>
-        </w:rPr>
-        <w:tab/>
-      </w:r>
-      <w:r>
-        <w:rPr>
-          <w:rFonts w:ascii="Arial" w:eastAsia="Times New Roman" w:hAnsi="Arial" w:cs="Arial"/>
-          <w:color w:val="000000"/>
-          <w:sz w:val="22"/>
-          <w:szCs w:val="22"/>
-        </w:rPr>
-        <w:tab/>
-      </w:r>
-      <w:r>
-        <w:rPr>
-          <w:rFonts w:ascii="Arial" w:eastAsia="Times New Roman" w:hAnsi="Arial" w:cs="Arial"/>
-          <w:color w:val="000000"/>
-          <w:sz w:val="22"/>
-          <w:szCs w:val="22"/>
-        </w:rPr>
-        <w:tab/>
-      </w:r>
-      <w:r>
-        <w:rPr>
-          <w:rFonts w:ascii="Arial" w:eastAsia="Times New Roman" w:hAnsi="Arial" w:cs="Arial"/>
-          <w:color w:val="000000"/>
-          <w:sz w:val="22"/>
-          <w:szCs w:val="22"/>
-        </w:rPr>
-        <w:tab/>
-      </w:r>
-    </w:p>
-    <w:p>
-      <w:pPr>
-        <w:rPr>
-          <w:rFonts w:ascii="Times New Roman" w:eastAsia="Times New Roman" w:hAnsi="Times New Roman" w:cs="Times New Roman"/>
-        </w:rPr>
-      </w:pPr>
-    </w:p>
-    <w:p>
-      <w:pPr>
+    </w:p>
+    <w:p>
+      <w:pPr>
+        <w:rPr>
+          <w:rFonts w:ascii="Times New Roman" w:eastAsia="Times New Roman" w:hAnsi="Times New Roman" w:cs="Times New Roman"/>
+        </w:rPr>
+      </w:pPr>
+    </w:p>
+    <w:p>
+      <w:pPr>
+        <w:pStyle w:val="ListParagraph"/>
         <w:numPr>
           <w:ilvl w:val="0"/>
-          <w:numId w:val="3"/>
+          <w:numId w:val="14"/>
         </w:numPr>
         <w:textAlignment w:val="baseline"/>
         <w:rPr>
@@ -931,58 +1110,255 @@
           <w:sz w:val="22"/>
           <w:szCs w:val="22"/>
         </w:rPr>
-        <w:t>How have you tackled the problem (which algorithms, solution strategies, tools, etc.)? </w:t>
-      </w:r>
-    </w:p>
-    <w:p>
-      <w:pPr>
-        <w:ind w:left="720"/>
-        <w:rPr>
-          <w:rFonts w:ascii="Times New Roman" w:eastAsia="Times New Roman" w:hAnsi="Times New Roman" w:cs="Times New Roman"/>
-        </w:rPr>
-      </w:pPr>
-      <w:r>
-        <w:rPr>
-          <w:rFonts w:ascii="Arial" w:eastAsia="Times New Roman" w:hAnsi="Arial" w:cs="Arial"/>
-          <w:color w:val="000000"/>
-          <w:sz w:val="22"/>
-          <w:szCs w:val="22"/>
-        </w:rPr>
-        <w:t>We started off by making pseudocodes individually. We then compared our pseudocodes, so we could decide which one was the optimal solution. </w:t>
-      </w:r>
-    </w:p>
-    <w:p>
-      <w:pPr>
-        <w:numPr>
-          <w:ilvl w:val="0"/>
-          <w:numId w:val="4"/>
-        </w:numPr>
-        <w:ind w:left="1440"/>
+        <w:t>How have you tackled the problem (which algorithms, solution strategies, tools</w:t>
+      </w:r>
+      <w:r>
+        <w:rPr>
+          <w:rFonts w:ascii="Arial" w:eastAsia="Times New Roman" w:hAnsi="Arial" w:cs="Arial"/>
+          <w:b/>
+          <w:bCs/>
+          <w:color w:val="000000"/>
+          <w:sz w:val="22"/>
+          <w:szCs w:val="22"/>
+        </w:rPr>
+        <w:t>)</w:t>
+      </w:r>
+    </w:p>
+    <w:p>
+      <w:pPr>
+        <w:pStyle w:val="ListParagraph"/>
+        <w:ind w:left="360"/>
         <w:textAlignment w:val="baseline"/>
         <w:rPr>
           <w:rFonts w:ascii="Arial" w:eastAsia="Times New Roman" w:hAnsi="Arial" w:cs="Arial"/>
-          <w:color w:val="000000"/>
-          <w:sz w:val="22"/>
-          <w:szCs w:val="22"/>
-        </w:rPr>
-      </w:pPr>
-      <w:r>
-        <w:rPr>
-          <w:rFonts w:ascii="Arial" w:eastAsia="Times New Roman" w:hAnsi="Arial" w:cs="Arial"/>
-          <w:color w:val="000000"/>
-          <w:sz w:val="22"/>
-          <w:szCs w:val="22"/>
-        </w:rPr>
-        <w:t>divide into several subproblems</w:t>
-      </w:r>
-    </w:p>
-    <w:p>
-      <w:pPr>
-        <w:numPr>
-          <w:ilvl w:val="0"/>
-          <w:numId w:val="4"/>
-        </w:numPr>
-        <w:ind w:left="1440"/>
+          <w:b/>
+          <w:bCs/>
+          <w:color w:val="000000"/>
+          <w:sz w:val="22"/>
+          <w:szCs w:val="22"/>
+        </w:rPr>
+      </w:pPr>
+    </w:p>
+    <w:p>
+      <w:pPr>
+        <w:rPr>
+          <w:rFonts w:ascii="Times New Roman" w:eastAsia="Times New Roman" w:hAnsi="Times New Roman" w:cs="Times New Roman"/>
+        </w:rPr>
+      </w:pPr>
+    </w:p>
+    <w:p>
+      <w:pPr>
+        <w:rPr>
+          <w:rFonts w:ascii="Times New Roman" w:eastAsia="Times New Roman" w:hAnsi="Times New Roman" w:cs="Times New Roman"/>
+        </w:rPr>
+      </w:pPr>
+      <w:r>
+        <w:rPr>
+          <w:rFonts w:ascii="Times New Roman" w:eastAsia="Times New Roman" w:hAnsi="Times New Roman" w:cs="Times New Roman"/>
+        </w:rPr>
+        <w:t xml:space="preserve">We started off by making pseudocodes for the program individually, we then compared our pseudocodes to determine what the optimal solution was. We chose a pseudocode that was based on the solution strategy; “Divide the problem into several sub-problems”. We chose this strategy since the assignment wants us to follow a set of rules, which are by themselves sub problems, i.e. rule 1 wants to </w:t>
+      </w:r>
+      <w:r>
+        <w:rPr>
+          <w:rFonts w:ascii="Times New Roman" w:eastAsia="Times New Roman" w:hAnsi="Times New Roman" w:cs="Times New Roman"/>
+          <w:color w:val="000000"/>
+          <w:sz w:val="22"/>
+          <w:szCs w:val="22"/>
+        </w:rPr>
+        <w:t>d</w:t>
+      </w:r>
+      <w:r>
+        <w:rPr>
+          <w:rFonts w:ascii="Times New Roman" w:eastAsia="Times New Roman" w:hAnsi="Times New Roman" w:cs="Times New Roman"/>
+          <w:color w:val="000000"/>
+          <w:sz w:val="22"/>
+          <w:szCs w:val="22"/>
+        </w:rPr>
+        <w:t>ouble every second digit from right to left. If doubling of a digit results in a</w:t>
+      </w:r>
+      <w:r>
+        <w:rPr>
+          <w:rFonts w:ascii="Times New Roman" w:eastAsia="Times New Roman" w:hAnsi="Times New Roman" w:cs="Times New Roman"/>
+          <w:color w:val="000000"/>
+          <w:sz w:val="22"/>
+          <w:szCs w:val="22"/>
+        </w:rPr>
+        <w:t xml:space="preserve"> two-digit number</w:t>
+      </w:r>
+      <w:r>
+        <w:rPr>
+          <w:rFonts w:ascii="Times New Roman" w:eastAsia="Times New Roman" w:hAnsi="Times New Roman" w:cs="Times New Roman"/>
+          <w:color w:val="000000"/>
+          <w:sz w:val="22"/>
+          <w:szCs w:val="22"/>
+        </w:rPr>
+        <w:t xml:space="preserve"> add up the two digits to get a single-digit number</w:t>
+      </w:r>
+      <w:r>
+        <w:rPr>
+          <w:rFonts w:ascii="Times New Roman" w:eastAsia="Times New Roman" w:hAnsi="Times New Roman" w:cs="Times New Roman"/>
+          <w:color w:val="000000"/>
+          <w:sz w:val="22"/>
+          <w:szCs w:val="22"/>
+        </w:rPr>
+        <w:t xml:space="preserve">, we have reasoned backwards by solving these rules first, so that the bigger problem was easier to solve. In addition to </w:t>
+      </w:r>
+      <w:r>
+        <w:rPr>
+          <w:rFonts w:ascii="Times New Roman" w:eastAsia="Times New Roman" w:hAnsi="Times New Roman" w:cs="Times New Roman"/>
+          <w:color w:val="000000"/>
+          <w:sz w:val="22"/>
+          <w:szCs w:val="22"/>
+        </w:rPr>
+        <w:lastRenderedPageBreak/>
+        <w:t xml:space="preserve">that we used inclusion and exclusion </w:t>
+      </w:r>
+      <w:r>
+        <w:rPr>
+          <w:rFonts w:ascii="Times New Roman" w:eastAsia="Times New Roman" w:hAnsi="Times New Roman" w:cs="Times New Roman"/>
+          <w:color w:val="000000"/>
+          <w:sz w:val="22"/>
+          <w:szCs w:val="22"/>
+        </w:rPr>
+        <w:t xml:space="preserve">boundaries for the rules. </w:t>
+      </w:r>
+      <w:r>
+        <w:rPr>
+          <w:rFonts w:ascii="Times New Roman" w:eastAsia="Times New Roman" w:hAnsi="Times New Roman" w:cs="Times New Roman"/>
+          <w:color w:val="000000"/>
+          <w:sz w:val="22"/>
+          <w:szCs w:val="22"/>
+        </w:rPr>
+        <w:t xml:space="preserve">By combining these approaches, we </w:t>
+      </w:r>
+      <w:r>
+        <w:rPr>
+          <w:rFonts w:ascii="Times New Roman" w:eastAsia="Times New Roman" w:hAnsi="Times New Roman" w:cs="Times New Roman"/>
+          <w:color w:val="000000"/>
+          <w:sz w:val="22"/>
+          <w:szCs w:val="22"/>
+        </w:rPr>
+        <w:t>had</w:t>
+      </w:r>
+      <w:r>
+        <w:rPr>
+          <w:rFonts w:ascii="Times New Roman" w:eastAsia="Times New Roman" w:hAnsi="Times New Roman" w:cs="Times New Roman"/>
+          <w:color w:val="000000"/>
+          <w:sz w:val="22"/>
+          <w:szCs w:val="22"/>
+        </w:rPr>
+        <w:t xml:space="preserve"> reduce</w:t>
+      </w:r>
+      <w:r>
+        <w:rPr>
+          <w:rFonts w:ascii="Times New Roman" w:eastAsia="Times New Roman" w:hAnsi="Times New Roman" w:cs="Times New Roman"/>
+          <w:color w:val="000000"/>
+          <w:sz w:val="22"/>
+          <w:szCs w:val="22"/>
+        </w:rPr>
+        <w:t>d</w:t>
+      </w:r>
+      <w:r>
+        <w:rPr>
+          <w:rFonts w:ascii="Times New Roman" w:eastAsia="Times New Roman" w:hAnsi="Times New Roman" w:cs="Times New Roman"/>
+          <w:color w:val="000000"/>
+          <w:sz w:val="22"/>
+          <w:szCs w:val="22"/>
+        </w:rPr>
+        <w:t xml:space="preserve"> the complexity of the problem, hence the problem w</w:t>
+      </w:r>
+      <w:r>
+        <w:rPr>
+          <w:rFonts w:ascii="Times New Roman" w:eastAsia="Times New Roman" w:hAnsi="Times New Roman" w:cs="Times New Roman"/>
+          <w:color w:val="000000"/>
+          <w:sz w:val="22"/>
+          <w:szCs w:val="22"/>
+        </w:rPr>
+        <w:t>as</w:t>
+      </w:r>
+      <w:r>
+        <w:rPr>
+          <w:rFonts w:ascii="Times New Roman" w:eastAsia="Times New Roman" w:hAnsi="Times New Roman" w:cs="Times New Roman"/>
+          <w:color w:val="000000"/>
+          <w:sz w:val="22"/>
+          <w:szCs w:val="22"/>
+        </w:rPr>
+        <w:t xml:space="preserve"> easier to solve</w:t>
+      </w:r>
+      <w:r>
+        <w:rPr>
+          <w:rFonts w:ascii="Times New Roman" w:eastAsia="Times New Roman" w:hAnsi="Times New Roman" w:cs="Times New Roman"/>
+        </w:rPr>
+        <w:t>.</w:t>
+      </w:r>
+    </w:p>
+    <w:p>
+      <w:pPr>
+        <w:rPr>
+          <w:rFonts w:ascii="Times New Roman" w:eastAsia="Times New Roman" w:hAnsi="Times New Roman" w:cs="Times New Roman"/>
+        </w:rPr>
+      </w:pPr>
+      <w:r>
+        <w:rPr>
+          <w:rFonts w:ascii="Times New Roman" w:eastAsia="Times New Roman" w:hAnsi="Times New Roman" w:cs="Times New Roman"/>
+        </w:rPr>
+        <w:t xml:space="preserve">       For the documentation we used GitHub which provides a Web-based graphical interface with useful features like, management tools for projects. This platform allowed us to clarify tasks, track stages of work progress, add or delete files and edit each other’s work, all from one repository. </w:t>
+      </w:r>
+    </w:p>
+    <w:p>
+      <w:pPr>
+        <w:rPr>
+          <w:rFonts w:ascii="Times New Roman" w:eastAsia="Times New Roman" w:hAnsi="Times New Roman" w:cs="Times New Roman"/>
+        </w:rPr>
+      </w:pPr>
+      <w:r>
+        <w:rPr>
+          <w:rFonts w:ascii="Times New Roman" w:eastAsia="Times New Roman" w:hAnsi="Times New Roman" w:cs="Times New Roman"/>
+        </w:rPr>
+        <w:t xml:space="preserve">       For the implementation of our program we used Python which is a general-purpose coding language. Python is really convenient since it allowed us to work from a dynamic workspace connected to our Git, where we could create files and directly push it to our individual branches on GitHub. </w:t>
+      </w:r>
+    </w:p>
+    <w:p>
+      <w:pPr>
+        <w:rPr>
+          <w:rFonts w:ascii="Times New Roman" w:eastAsia="Times New Roman" w:hAnsi="Times New Roman" w:cs="Times New Roman"/>
+        </w:rPr>
+      </w:pPr>
+      <w:r>
+        <w:rPr>
+          <w:rFonts w:ascii="Times New Roman" w:eastAsia="Times New Roman" w:hAnsi="Times New Roman" w:cs="Times New Roman"/>
+        </w:rPr>
+        <w:t xml:space="preserve">      </w:t>
+      </w:r>
+      <w:r>
+        <w:rPr>
+          <w:rFonts w:ascii="Times New Roman" w:eastAsia="Times New Roman" w:hAnsi="Times New Roman" w:cs="Times New Roman"/>
+        </w:rPr>
+        <w:t xml:space="preserve">Concerning the flowchart, we used Lucid Chart, an online diagram software. </w:t>
+      </w:r>
+    </w:p>
+    <w:p>
+      <w:pPr>
+        <w:rPr>
+          <w:rFonts w:ascii="Times New Roman" w:eastAsia="Times New Roman" w:hAnsi="Times New Roman" w:cs="Times New Roman"/>
+        </w:rPr>
+      </w:pPr>
+      <w:r>
+        <w:rPr>
+          <w:rFonts w:ascii="Times New Roman" w:eastAsia="Times New Roman" w:hAnsi="Times New Roman" w:cs="Times New Roman"/>
+        </w:rPr>
+        <w:t xml:space="preserve">      Last but not least, for the video presentation we used googled Drive and zoom. We created a PowerPoint in Google Drive, we presented this PowerPoint via a zoom call and recorded it, we then uploaded the recording onto YouTube.</w:t>
+      </w:r>
+    </w:p>
+    <w:p>
+      <w:pPr>
+        <w:rPr>
+          <w:rFonts w:ascii="Times New Roman" w:eastAsia="Times New Roman" w:hAnsi="Times New Roman" w:cs="Times New Roman"/>
+        </w:rPr>
+      </w:pPr>
+    </w:p>
+    <w:p>
+      <w:pPr>
         <w:textAlignment w:val="baseline"/>
         <w:rPr>
           <w:rFonts w:ascii="Arial" w:eastAsia="Times New Roman" w:hAnsi="Arial" w:cs="Arial"/>
@@ -991,192 +1367,6 @@
           <w:szCs w:val="22"/>
         </w:rPr>
       </w:pPr>
-      <w:r>
-        <w:rPr>
-          <w:rFonts w:ascii="Arial" w:eastAsia="Times New Roman" w:hAnsi="Arial" w:cs="Arial"/>
-          <w:color w:val="000000"/>
-          <w:sz w:val="22"/>
-          <w:szCs w:val="22"/>
-        </w:rPr>
-        <w:t>back chaining</w:t>
-      </w:r>
-    </w:p>
-    <w:p>
-      <w:pPr>
-        <w:numPr>
-          <w:ilvl w:val="0"/>
-          <w:numId w:val="4"/>
-        </w:numPr>
-        <w:ind w:left="1440"/>
-        <w:textAlignment w:val="baseline"/>
-        <w:rPr>
-          <w:rFonts w:ascii="Arial" w:eastAsia="Times New Roman" w:hAnsi="Arial" w:cs="Arial"/>
-          <w:color w:val="000000"/>
-          <w:sz w:val="22"/>
-          <w:szCs w:val="22"/>
-        </w:rPr>
-      </w:pPr>
-      <w:r>
-        <w:rPr>
-          <w:rFonts w:ascii="Arial" w:eastAsia="Times New Roman" w:hAnsi="Arial" w:cs="Arial"/>
-          <w:color w:val="000000"/>
-          <w:sz w:val="22"/>
-          <w:szCs w:val="22"/>
-        </w:rPr>
-        <w:t>exclusion</w:t>
-      </w:r>
-    </w:p>
-    <w:p>
-      <w:pPr>
-        <w:numPr>
-          <w:ilvl w:val="0"/>
-          <w:numId w:val="4"/>
-        </w:numPr>
-        <w:ind w:left="1440"/>
-        <w:textAlignment w:val="baseline"/>
-        <w:rPr>
-          <w:rFonts w:ascii="Arial" w:eastAsia="Times New Roman" w:hAnsi="Arial" w:cs="Arial"/>
-          <w:color w:val="000000"/>
-          <w:sz w:val="22"/>
-          <w:szCs w:val="22"/>
-        </w:rPr>
-      </w:pPr>
-      <w:proofErr w:type="spellStart"/>
-      <w:r>
-        <w:rPr>
-          <w:rFonts w:ascii="Arial" w:eastAsia="Times New Roman" w:hAnsi="Arial" w:cs="Arial"/>
-          <w:color w:val="000000"/>
-          <w:sz w:val="22"/>
-          <w:szCs w:val="22"/>
-        </w:rPr>
-        <w:t>github</w:t>
-      </w:r>
-      <w:proofErr w:type="spellEnd"/>
-    </w:p>
-    <w:p>
-      <w:pPr>
-        <w:numPr>
-          <w:ilvl w:val="0"/>
-          <w:numId w:val="4"/>
-        </w:numPr>
-        <w:ind w:left="1440"/>
-        <w:textAlignment w:val="baseline"/>
-        <w:rPr>
-          <w:rFonts w:ascii="Arial" w:eastAsia="Times New Roman" w:hAnsi="Arial" w:cs="Arial"/>
-          <w:color w:val="000000"/>
-          <w:sz w:val="22"/>
-          <w:szCs w:val="22"/>
-        </w:rPr>
-      </w:pPr>
-      <w:r>
-        <w:rPr>
-          <w:rFonts w:ascii="Arial" w:eastAsia="Times New Roman" w:hAnsi="Arial" w:cs="Arial"/>
-          <w:color w:val="000000"/>
-          <w:sz w:val="22"/>
-          <w:szCs w:val="22"/>
-        </w:rPr>
-        <w:t>clarify tasks </w:t>
-      </w:r>
-    </w:p>
-    <w:p>
-      <w:pPr>
-        <w:numPr>
-          <w:ilvl w:val="0"/>
-          <w:numId w:val="4"/>
-        </w:numPr>
-        <w:ind w:left="1440"/>
-        <w:textAlignment w:val="baseline"/>
-        <w:rPr>
-          <w:rFonts w:ascii="Arial" w:eastAsia="Times New Roman" w:hAnsi="Arial" w:cs="Arial"/>
-          <w:color w:val="000000"/>
-          <w:sz w:val="22"/>
-          <w:szCs w:val="22"/>
-        </w:rPr>
-      </w:pPr>
-      <w:r>
-        <w:rPr>
-          <w:rFonts w:ascii="Arial" w:eastAsia="Times New Roman" w:hAnsi="Arial" w:cs="Arial"/>
-          <w:color w:val="000000"/>
-          <w:sz w:val="22"/>
-          <w:szCs w:val="22"/>
-        </w:rPr>
-        <w:t>track stages of progress</w:t>
-      </w:r>
-    </w:p>
-    <w:p>
-      <w:pPr>
-        <w:numPr>
-          <w:ilvl w:val="0"/>
-          <w:numId w:val="4"/>
-        </w:numPr>
-        <w:ind w:left="1440"/>
-        <w:textAlignment w:val="baseline"/>
-        <w:rPr>
-          <w:rFonts w:ascii="Arial" w:eastAsia="Times New Roman" w:hAnsi="Arial" w:cs="Arial"/>
-          <w:color w:val="000000"/>
-          <w:sz w:val="22"/>
-          <w:szCs w:val="22"/>
-        </w:rPr>
-      </w:pPr>
-      <w:r>
-        <w:rPr>
-          <w:rFonts w:ascii="Arial" w:eastAsia="Times New Roman" w:hAnsi="Arial" w:cs="Arial"/>
-          <w:color w:val="000000"/>
-          <w:sz w:val="22"/>
-          <w:szCs w:val="22"/>
-        </w:rPr>
-        <w:t>python </w:t>
-      </w:r>
-    </w:p>
-    <w:p>
-      <w:pPr>
-        <w:numPr>
-          <w:ilvl w:val="0"/>
-          <w:numId w:val="4"/>
-        </w:numPr>
-        <w:ind w:left="1440"/>
-        <w:textAlignment w:val="baseline"/>
-        <w:rPr>
-          <w:rFonts w:ascii="Arial" w:eastAsia="Times New Roman" w:hAnsi="Arial" w:cs="Arial"/>
-          <w:color w:val="000000"/>
-          <w:sz w:val="22"/>
-          <w:szCs w:val="22"/>
-        </w:rPr>
-      </w:pPr>
-      <w:r>
-        <w:rPr>
-          <w:rFonts w:ascii="Arial" w:eastAsia="Times New Roman" w:hAnsi="Arial" w:cs="Arial"/>
-          <w:color w:val="000000"/>
-          <w:sz w:val="22"/>
-          <w:szCs w:val="22"/>
-        </w:rPr>
-        <w:t>lucid chart</w:t>
-      </w:r>
-    </w:p>
-    <w:p>
-      <w:pPr>
-        <w:numPr>
-          <w:ilvl w:val="0"/>
-          <w:numId w:val="4"/>
-        </w:numPr>
-        <w:ind w:left="1440"/>
-        <w:textAlignment w:val="baseline"/>
-        <w:rPr>
-          <w:rFonts w:ascii="Arial" w:eastAsia="Times New Roman" w:hAnsi="Arial" w:cs="Arial"/>
-          <w:color w:val="000000"/>
-          <w:sz w:val="22"/>
-          <w:szCs w:val="22"/>
-        </w:rPr>
-      </w:pPr>
-      <w:r>
-        <w:rPr>
-          <w:rFonts w:ascii="Arial" w:eastAsia="Times New Roman" w:hAnsi="Arial" w:cs="Arial"/>
-          <w:color w:val="000000"/>
-          <w:sz w:val="22"/>
-          <w:szCs w:val="22"/>
-        </w:rPr>
-        <w:t>screen recording zoom</w:t>
-      </w:r>
     </w:p>
     <w:p>
       <w:pPr>
@@ -1210,9 +1400,204 @@
           <w:sz w:val="22"/>
           <w:szCs w:val="22"/>
         </w:rPr>
-        <w:lastRenderedPageBreak/>
-        <w:t>Which problems have you encountered in solving the problem (your project assignment).</w:t>
-      </w:r>
+        <w:t>Which problems have you encountered in solving the problem</w:t>
+      </w:r>
+    </w:p>
+    <w:p>
+      <w:pPr>
+        <w:textAlignment w:val="baseline"/>
+        <w:rPr>
+          <w:rFonts w:ascii="Arial" w:eastAsia="Times New Roman" w:hAnsi="Arial" w:cs="Arial"/>
+          <w:b/>
+          <w:bCs/>
+          <w:color w:val="000000"/>
+          <w:sz w:val="22"/>
+          <w:szCs w:val="22"/>
+        </w:rPr>
+      </w:pPr>
+    </w:p>
+    <w:p>
+      <w:pPr>
+        <w:textAlignment w:val="baseline"/>
+        <w:rPr>
+          <w:rFonts w:ascii="Times New Roman" w:eastAsia="Times New Roman" w:hAnsi="Times New Roman" w:cs="Times New Roman"/>
+          <w:bCs/>
+          <w:color w:val="000000"/>
+        </w:rPr>
+      </w:pPr>
+      <w:r>
+        <w:rPr>
+          <w:rFonts w:ascii="Times New Roman" w:eastAsia="Times New Roman" w:hAnsi="Times New Roman" w:cs="Times New Roman"/>
+          <w:bCs/>
+          <w:color w:val="000000"/>
+        </w:rPr>
+        <w:t xml:space="preserve">The first problems we had encountered were some technical issues, setting up GitHub and Python, since not everyone had already worked with these platforms it was quite of a struggle to get everything up and working especially the dynamic workspace within Python. In addition </w:t>
+      </w:r>
+      <w:r>
+        <w:rPr>
+          <w:rFonts w:ascii="Times New Roman" w:eastAsia="Times New Roman" w:hAnsi="Times New Roman" w:cs="Times New Roman"/>
+          <w:bCs/>
+          <w:color w:val="000000"/>
+        </w:rPr>
+        <w:t xml:space="preserve">to that we also had encountered several problems with the GitHub workflow. </w:t>
+      </w:r>
+    </w:p>
+    <w:p>
+      <w:pPr>
+        <w:textAlignment w:val="baseline"/>
+        <w:rPr>
+          <w:rFonts w:ascii="Times New Roman" w:eastAsia="Times New Roman" w:hAnsi="Times New Roman" w:cs="Times New Roman"/>
+          <w:bCs/>
+          <w:color w:val="000000"/>
+        </w:rPr>
+      </w:pPr>
+      <w:r>
+        <w:rPr>
+          <w:rFonts w:ascii="Times New Roman" w:eastAsia="Times New Roman" w:hAnsi="Times New Roman" w:cs="Times New Roman"/>
+          <w:bCs/>
+          <w:color w:val="000000"/>
+        </w:rPr>
+        <w:t xml:space="preserve">     Our first </w:t>
+      </w:r>
+      <w:r>
+        <w:rPr>
+          <w:rFonts w:ascii="Times New Roman" w:eastAsia="Times New Roman" w:hAnsi="Times New Roman" w:cs="Times New Roman"/>
+          <w:bCs/>
+          <w:color w:val="000000"/>
+        </w:rPr>
+        <w:t>Python code</w:t>
+      </w:r>
+      <w:r>
+        <w:rPr>
+          <w:rFonts w:ascii="Times New Roman" w:eastAsia="Times New Roman" w:hAnsi="Times New Roman" w:cs="Times New Roman"/>
+          <w:bCs/>
+          <w:color w:val="000000"/>
+        </w:rPr>
+        <w:t xml:space="preserve"> </w:t>
+      </w:r>
+      <w:r>
+        <w:rPr>
+          <w:rFonts w:ascii="Times New Roman" w:eastAsia="Times New Roman" w:hAnsi="Times New Roman" w:cs="Times New Roman"/>
+          <w:bCs/>
+          <w:color w:val="000000"/>
+        </w:rPr>
+        <w:t>did not</w:t>
+      </w:r>
+      <w:r>
+        <w:rPr>
+          <w:rFonts w:ascii="Times New Roman" w:eastAsia="Times New Roman" w:hAnsi="Times New Roman" w:cs="Times New Roman"/>
+          <w:bCs/>
+          <w:color w:val="000000"/>
+        </w:rPr>
+        <w:t xml:space="preserve"> correspon</w:t>
+      </w:r>
+      <w:r>
+        <w:rPr>
+          <w:rFonts w:ascii="Times New Roman" w:eastAsia="Times New Roman" w:hAnsi="Times New Roman" w:cs="Times New Roman"/>
+          <w:bCs/>
+          <w:color w:val="000000"/>
+        </w:rPr>
+        <w:t>d with the</w:t>
+      </w:r>
+      <w:r>
+        <w:rPr>
+          <w:rFonts w:ascii="Times New Roman" w:eastAsia="Times New Roman" w:hAnsi="Times New Roman" w:cs="Times New Roman"/>
+          <w:bCs/>
+          <w:color w:val="000000"/>
+        </w:rPr>
+        <w:t xml:space="preserve"> pseudocode,</w:t>
+      </w:r>
+      <w:r>
+        <w:rPr>
+          <w:rFonts w:ascii="Times New Roman" w:eastAsia="Times New Roman" w:hAnsi="Times New Roman" w:cs="Times New Roman"/>
+          <w:bCs/>
+          <w:color w:val="000000"/>
+        </w:rPr>
+        <w:t xml:space="preserve"> </w:t>
+      </w:r>
+      <w:r>
+        <w:rPr>
+          <w:rFonts w:ascii="Times New Roman" w:eastAsia="Times New Roman" w:hAnsi="Times New Roman" w:cs="Times New Roman"/>
+          <w:bCs/>
+          <w:color w:val="000000"/>
+        </w:rPr>
+        <w:t>this was due to</w:t>
+      </w:r>
+      <w:r>
+        <w:rPr>
+          <w:rFonts w:ascii="Times New Roman" w:eastAsia="Times New Roman" w:hAnsi="Times New Roman" w:cs="Times New Roman"/>
+          <w:bCs/>
+          <w:color w:val="000000"/>
+        </w:rPr>
+        <w:t xml:space="preserve"> that the pseudocode was written for the sophisticated program including all of the rules mentioned in the assignment, where the Python code was implemented as a simple version of the program. </w:t>
+      </w:r>
+    </w:p>
+    <w:p>
+      <w:pPr>
+        <w:textAlignment w:val="baseline"/>
+        <w:rPr>
+          <w:rFonts w:ascii="Times New Roman" w:eastAsia="Times New Roman" w:hAnsi="Times New Roman" w:cs="Times New Roman"/>
+          <w:bCs/>
+          <w:color w:val="000000"/>
+        </w:rPr>
+      </w:pPr>
+      <w:r>
+        <w:rPr>
+          <w:rFonts w:ascii="Times New Roman" w:eastAsia="Times New Roman" w:hAnsi="Times New Roman" w:cs="Times New Roman"/>
+          <w:bCs/>
+          <w:color w:val="000000"/>
+        </w:rPr>
+        <w:t xml:space="preserve">     Another more general problem was that we did not know where to begin with writing the algorithm. We did have a vague idea about it, but we did not </w:t>
+      </w:r>
+      <w:r>
+        <w:rPr>
+          <w:rFonts w:ascii="Times New Roman" w:eastAsia="Times New Roman" w:hAnsi="Times New Roman" w:cs="Times New Roman"/>
+          <w:bCs/>
+          <w:color w:val="000000"/>
+        </w:rPr>
+        <w:t>have</w:t>
+      </w:r>
+      <w:r>
+        <w:rPr>
+          <w:rFonts w:ascii="Times New Roman" w:eastAsia="Times New Roman" w:hAnsi="Times New Roman" w:cs="Times New Roman"/>
+          <w:bCs/>
+          <w:color w:val="000000"/>
+        </w:rPr>
+        <w:t xml:space="preserve"> sufficient knowledge about making algorithms. </w:t>
+      </w:r>
+    </w:p>
+    <w:p>
+      <w:pPr>
+        <w:textAlignment w:val="baseline"/>
+        <w:rPr>
+          <w:rFonts w:ascii="Times New Roman" w:eastAsia="Times New Roman" w:hAnsi="Times New Roman" w:cs="Times New Roman"/>
+          <w:bCs/>
+          <w:color w:val="000000"/>
+        </w:rPr>
+      </w:pPr>
+      <w:r>
+        <w:rPr>
+          <w:rFonts w:ascii="Times New Roman" w:eastAsia="Times New Roman" w:hAnsi="Times New Roman" w:cs="Times New Roman"/>
+          <w:bCs/>
+          <w:color w:val="000000"/>
+        </w:rPr>
+        <w:t xml:space="preserve">     Within the Python Program there were 2 issues, the data type converting issue and the functions for adding up the digits. This last issue was due to that the functions could not reach the certain type of data input.</w:t>
+      </w:r>
+      <w:bookmarkStart w:id="0" w:name="_GoBack"/>
+      <w:bookmarkEnd w:id="0"/>
+    </w:p>
+    <w:p>
+      <w:pPr>
+        <w:textAlignment w:val="baseline"/>
+        <w:rPr>
+          <w:rFonts w:ascii="Arial" w:eastAsia="Times New Roman" w:hAnsi="Arial" w:cs="Arial"/>
+          <w:b/>
+          <w:bCs/>
+          <w:color w:val="000000"/>
+          <w:sz w:val="22"/>
+          <w:szCs w:val="22"/>
+        </w:rPr>
+      </w:pPr>
     </w:p>
     <w:p>
       <w:pPr>
@@ -1240,154 +1625,8 @@
           <w:sz w:val="22"/>
           <w:szCs w:val="22"/>
         </w:rPr>
-        <w:t xml:space="preserve">setting up </w:t>
-      </w:r>
-      <w:proofErr w:type="spellStart"/>
-      <w:r>
-        <w:rPr>
-          <w:rFonts w:ascii="Arial" w:eastAsia="Times New Roman" w:hAnsi="Arial" w:cs="Arial"/>
-          <w:b/>
-          <w:bCs/>
-          <w:color w:val="000000"/>
-          <w:sz w:val="22"/>
-          <w:szCs w:val="22"/>
-        </w:rPr>
-        <w:t>github</w:t>
-      </w:r>
-      <w:proofErr w:type="spellEnd"/>
-    </w:p>
-    <w:p>
-      <w:pPr>
-        <w:numPr>
-          <w:ilvl w:val="0"/>
-          <w:numId w:val="6"/>
-        </w:numPr>
-        <w:ind w:left="1440"/>
-        <w:textAlignment w:val="baseline"/>
-        <w:rPr>
-          <w:rFonts w:ascii="Arial" w:eastAsia="Times New Roman" w:hAnsi="Arial" w:cs="Arial"/>
-          <w:b/>
-          <w:bCs/>
-          <w:color w:val="000000"/>
-          <w:sz w:val="22"/>
-          <w:szCs w:val="22"/>
-        </w:rPr>
-      </w:pPr>
-      <w:r>
-        <w:rPr>
-          <w:rFonts w:ascii="Arial" w:eastAsia="Times New Roman" w:hAnsi="Arial" w:cs="Arial"/>
-          <w:b/>
-          <w:bCs/>
-          <w:color w:val="000000"/>
-          <w:sz w:val="22"/>
-          <w:szCs w:val="22"/>
-        </w:rPr>
-        <w:t>helping team members installing python</w:t>
-      </w:r>
-    </w:p>
-    <w:p>
-      <w:pPr>
-        <w:numPr>
-          <w:ilvl w:val="0"/>
-          <w:numId w:val="6"/>
-        </w:numPr>
-        <w:ind w:left="1440"/>
-        <w:textAlignment w:val="baseline"/>
-        <w:rPr>
-          <w:rFonts w:ascii="Arial" w:eastAsia="Times New Roman" w:hAnsi="Arial" w:cs="Arial"/>
-          <w:b/>
-          <w:bCs/>
-          <w:color w:val="000000"/>
-          <w:sz w:val="22"/>
-          <w:szCs w:val="22"/>
-        </w:rPr>
-      </w:pPr>
-      <w:proofErr w:type="spellStart"/>
-      <w:r>
-        <w:rPr>
-          <w:rFonts w:ascii="Arial" w:eastAsia="Times New Roman" w:hAnsi="Arial" w:cs="Arial"/>
-          <w:b/>
-          <w:bCs/>
-          <w:color w:val="000000"/>
-          <w:sz w:val="22"/>
-          <w:szCs w:val="22"/>
-        </w:rPr>
-        <w:t>github</w:t>
-      </w:r>
-      <w:proofErr w:type="spellEnd"/>
-      <w:r>
-        <w:rPr>
-          <w:rFonts w:ascii="Arial" w:eastAsia="Times New Roman" w:hAnsi="Arial" w:cs="Arial"/>
-          <w:b/>
-          <w:bCs/>
-          <w:color w:val="000000"/>
-          <w:sz w:val="22"/>
-          <w:szCs w:val="22"/>
-        </w:rPr>
-        <w:t xml:space="preserve"> workflow</w:t>
-      </w:r>
-    </w:p>
-    <w:p>
-      <w:pPr>
-        <w:numPr>
-          <w:ilvl w:val="0"/>
-          <w:numId w:val="6"/>
-        </w:numPr>
-        <w:ind w:left="1440"/>
-        <w:textAlignment w:val="baseline"/>
-        <w:rPr>
-          <w:rFonts w:ascii="Arial" w:eastAsia="Times New Roman" w:hAnsi="Arial" w:cs="Arial"/>
-          <w:b/>
-          <w:bCs/>
-          <w:color w:val="000000"/>
-          <w:sz w:val="22"/>
-          <w:szCs w:val="22"/>
-        </w:rPr>
-      </w:pPr>
-      <w:r>
-        <w:rPr>
-          <w:rFonts w:ascii="Arial" w:eastAsia="Times New Roman" w:hAnsi="Arial" w:cs="Arial"/>
-          <w:b/>
-          <w:bCs/>
-          <w:color w:val="000000"/>
-          <w:sz w:val="22"/>
-          <w:szCs w:val="22"/>
-        </w:rPr>
         <w:t>data type converting issue</w:t>
       </w:r>
-    </w:p>
-    <w:p>
-      <w:pPr>
-        <w:numPr>
-          <w:ilvl w:val="0"/>
-          <w:numId w:val="6"/>
-        </w:numPr>
-        <w:ind w:left="1440"/>
-        <w:textAlignment w:val="baseline"/>
-        <w:rPr>
-          <w:rFonts w:ascii="Arial" w:eastAsia="Times New Roman" w:hAnsi="Arial" w:cs="Arial"/>
-          <w:b/>
-          <w:bCs/>
-          <w:color w:val="000000"/>
-          <w:sz w:val="22"/>
-          <w:szCs w:val="22"/>
-        </w:rPr>
-      </w:pPr>
-      <w:proofErr w:type="spellStart"/>
-      <w:r>
-        <w:rPr>
-          <w:rFonts w:ascii="Arial" w:eastAsia="Times New Roman" w:hAnsi="Arial" w:cs="Arial"/>
-          <w:b/>
-          <w:bCs/>
-          <w:color w:val="000000"/>
-          <w:sz w:val="22"/>
-          <w:szCs w:val="22"/>
-        </w:rPr>
-        <w:t>pyth</w:t>
-      </w:r>
-      <w:bookmarkStart w:id="0" w:name="_GoBack"/>
-      <w:bookmarkEnd w:id="0"/>
-      <w:proofErr w:type="spellEnd"/>
     </w:p>
     <w:p>
       <w:pPr>
@@ -1837,7 +2076,31 @@
           <w:sz w:val="22"/>
           <w:szCs w:val="22"/>
         </w:rPr>
-        <w:t xml:space="preserve">How much time have you spent on solving the problem (an estimation is sufficient)? started 24th </w:t>
+        <w:t xml:space="preserve">How much time have you spent on solving the problem </w:t>
+      </w:r>
+    </w:p>
+    <w:p>
+      <w:pPr>
+        <w:textAlignment w:val="baseline"/>
+        <w:rPr>
+          <w:rFonts w:ascii="Arial" w:eastAsia="Times New Roman" w:hAnsi="Arial" w:cs="Arial"/>
+          <w:b/>
+          <w:bCs/>
+          <w:color w:val="000000"/>
+          <w:sz w:val="22"/>
+          <w:szCs w:val="22"/>
+        </w:rPr>
+      </w:pPr>
+      <w:r>
+        <w:rPr>
+          <w:rFonts w:ascii="Arial" w:eastAsia="Times New Roman" w:hAnsi="Arial" w:cs="Arial"/>
+          <w:b/>
+          <w:bCs/>
+          <w:color w:val="000000"/>
+          <w:sz w:val="22"/>
+          <w:szCs w:val="22"/>
+        </w:rPr>
+        <w:t xml:space="preserve">started 24th </w:t>
       </w:r>
       <w:proofErr w:type="spellStart"/>
       <w:r>
@@ -2009,9 +2272,9 @@
       <w:lvlJc w:val="left"/>
       <w:pPr>
         <w:tabs>
-          <w:tab w:val="num" w:pos="720"/>
-        </w:tabs>
-        <w:ind w:left="720" w:hanging="360"/>
+          <w:tab w:val="num" w:pos="360"/>
+        </w:tabs>
+        <w:ind w:left="360" w:hanging="360"/>
       </w:pPr>
     </w:lvl>
     <w:lvl w:ilvl="1" w:tentative="1">
@@ -2021,9 +2284,9 @@
       <w:lvlJc w:val="left"/>
       <w:pPr>
         <w:tabs>
-          <w:tab w:val="num" w:pos="1440"/>
-        </w:tabs>
-        <w:ind w:left="1440" w:hanging="360"/>
+          <w:tab w:val="num" w:pos="1080"/>
+        </w:tabs>
+        <w:ind w:left="1080" w:hanging="360"/>
       </w:pPr>
     </w:lvl>
     <w:lvl w:ilvl="2" w:tentative="1">
@@ -2033,9 +2296,9 @@
       <w:lvlJc w:val="left"/>
       <w:pPr>
         <w:tabs>
-          <w:tab w:val="num" w:pos="2160"/>
-        </w:tabs>
-        <w:ind w:left="2160" w:hanging="360"/>
+          <w:tab w:val="num" w:pos="1800"/>
+        </w:tabs>
+        <w:ind w:left="1800" w:hanging="360"/>
       </w:pPr>
     </w:lvl>
     <w:lvl w:ilvl="3" w:tentative="1">
@@ -2045,9 +2308,9 @@
       <w:lvlJc w:val="left"/>
       <w:pPr>
         <w:tabs>
-          <w:tab w:val="num" w:pos="2880"/>
-        </w:tabs>
-        <w:ind w:left="2880" w:hanging="360"/>
+          <w:tab w:val="num" w:pos="2520"/>
+        </w:tabs>
+        <w:ind w:left="2520" w:hanging="360"/>
       </w:pPr>
     </w:lvl>
     <w:lvl w:ilvl="4" w:tentative="1">
@@ -2057,9 +2320,9 @@
       <w:lvlJc w:val="left"/>
       <w:pPr>
         <w:tabs>
-          <w:tab w:val="num" w:pos="3600"/>
-        </w:tabs>
-        <w:ind w:left="3600" w:hanging="360"/>
+          <w:tab w:val="num" w:pos="3240"/>
+        </w:tabs>
+        <w:ind w:left="3240" w:hanging="360"/>
       </w:pPr>
     </w:lvl>
     <w:lvl w:ilvl="5" w:tentative="1">
@@ -2069,9 +2332,9 @@
       <w:lvlJc w:val="left"/>
       <w:pPr>
         <w:tabs>
-          <w:tab w:val="num" w:pos="4320"/>
-        </w:tabs>
-        <w:ind w:left="4320" w:hanging="360"/>
+          <w:tab w:val="num" w:pos="3960"/>
+        </w:tabs>
+        <w:ind w:left="3960" w:hanging="360"/>
       </w:pPr>
     </w:lvl>
     <w:lvl w:ilvl="6" w:tentative="1">
@@ -2081,9 +2344,9 @@
       <w:lvlJc w:val="left"/>
       <w:pPr>
         <w:tabs>
-          <w:tab w:val="num" w:pos="5040"/>
-        </w:tabs>
-        <w:ind w:left="5040" w:hanging="360"/>
+          <w:tab w:val="num" w:pos="4680"/>
+        </w:tabs>
+        <w:ind w:left="4680" w:hanging="360"/>
       </w:pPr>
     </w:lvl>
     <w:lvl w:ilvl="7" w:tentative="1">
@@ -2093,9 +2356,9 @@
       <w:lvlJc w:val="left"/>
       <w:pPr>
         <w:tabs>
-          <w:tab w:val="num" w:pos="5760"/>
-        </w:tabs>
-        <w:ind w:left="5760" w:hanging="360"/>
+          <w:tab w:val="num" w:pos="5400"/>
+        </w:tabs>
+        <w:ind w:left="5400" w:hanging="360"/>
       </w:pPr>
     </w:lvl>
     <w:lvl w:ilvl="8" w:tentative="1">
@@ -2105,9 +2368,9 @@
       <w:lvlJc w:val="left"/>
       <w:pPr>
         <w:tabs>
-          <w:tab w:val="num" w:pos="6480"/>
-        </w:tabs>
-        <w:ind w:left="6480" w:hanging="360"/>
+          <w:tab w:val="num" w:pos="6120"/>
+        </w:tabs>
+        <w:ind w:left="6120" w:hanging="360"/>
       </w:pPr>
     </w:lvl>
   </w:abstractNum>
@@ -2672,6 +2935,184 @@
     </w:lvl>
   </w:abstractNum>
   <w:abstractNum w:abstractNumId="6" w15:restartNumberingAfterBreak="0">
+    <w:nsid w:val="49975983"/>
+    <w:multiLevelType w:val="hybridMultilevel"/>
+    <w:tmpl w:val="C128A186"/>
+    <w:lvl w:ilvl="0" w:tplc="0409000F">
+      <w:start w:val="3"/>
+      <w:numFmt w:val="decimal"/>
+      <w:lvlText w:val="%1."/>
+      <w:lvlJc w:val="left"/>
+      <w:pPr>
+        <w:ind w:left="360" w:hanging="360"/>
+      </w:pPr>
+      <w:rPr>
+        <w:rFonts w:hint="default"/>
+      </w:rPr>
+    </w:lvl>
+    <w:lvl w:ilvl="1" w:tplc="04090019" w:tentative="1">
+      <w:start w:val="1"/>
+      <w:numFmt w:val="lowerLetter"/>
+      <w:lvlText w:val="%2."/>
+      <w:lvlJc w:val="left"/>
+      <w:pPr>
+        <w:ind w:left="1080" w:hanging="360"/>
+      </w:pPr>
+    </w:lvl>
+    <w:lvl w:ilvl="2" w:tplc="0409001B" w:tentative="1">
+      <w:start w:val="1"/>
+      <w:numFmt w:val="lowerRoman"/>
+      <w:lvlText w:val="%3."/>
+      <w:lvlJc w:val="right"/>
+      <w:pPr>
+        <w:ind w:left="1800" w:hanging="180"/>
+      </w:pPr>
+    </w:lvl>
+    <w:lvl w:ilvl="3" w:tplc="0409000F" w:tentative="1">
+      <w:start w:val="1"/>
+      <w:numFmt w:val="decimal"/>
+      <w:lvlText w:val="%4."/>
+      <w:lvlJc w:val="left"/>
+      <w:pPr>
+        <w:ind w:left="2520" w:hanging="360"/>
+      </w:pPr>
+    </w:lvl>
+    <w:lvl w:ilvl="4" w:tplc="04090019" w:tentative="1">
+      <w:start w:val="1"/>
+      <w:numFmt w:val="lowerLetter"/>
+      <w:lvlText w:val="%5."/>
+      <w:lvlJc w:val="left"/>
+      <w:pPr>
+        <w:ind w:left="3240" w:hanging="360"/>
+      </w:pPr>
+    </w:lvl>
+    <w:lvl w:ilvl="5" w:tplc="0409001B" w:tentative="1">
+      <w:start w:val="1"/>
+      <w:numFmt w:val="lowerRoman"/>
+      <w:lvlText w:val="%6."/>
+      <w:lvlJc w:val="right"/>
+      <w:pPr>
+        <w:ind w:left="3960" w:hanging="180"/>
+      </w:pPr>
+    </w:lvl>
+    <w:lvl w:ilvl="6" w:tplc="0409000F" w:tentative="1">
+      <w:start w:val="1"/>
+      <w:numFmt w:val="decimal"/>
+      <w:lvlText w:val="%7."/>
+      <w:lvlJc w:val="left"/>
+      <w:pPr>
+        <w:ind w:left="4680" w:hanging="360"/>
+      </w:pPr>
+    </w:lvl>
+    <w:lvl w:ilvl="7" w:tplc="04090019" w:tentative="1">
+      <w:start w:val="1"/>
+      <w:numFmt w:val="lowerLetter"/>
+      <w:lvlText w:val="%8."/>
+      <w:lvlJc w:val="left"/>
+      <w:pPr>
+        <w:ind w:left="5400" w:hanging="360"/>
+      </w:pPr>
+    </w:lvl>
+    <w:lvl w:ilvl="8" w:tplc="0409001B" w:tentative="1">
+      <w:start w:val="1"/>
+      <w:numFmt w:val="lowerRoman"/>
+      <w:lvlText w:val="%9."/>
+      <w:lvlJc w:val="right"/>
+      <w:pPr>
+        <w:ind w:left="6120" w:hanging="180"/>
+      </w:pPr>
+    </w:lvl>
+  </w:abstractNum>
+  <w:abstractNum w:abstractNumId="7" w15:restartNumberingAfterBreak="0">
+    <w:nsid w:val="57494766"/>
+    <w:multiLevelType w:val="hybridMultilevel"/>
+    <w:tmpl w:val="57BEA074"/>
+    <w:lvl w:ilvl="0" w:tplc="0409000F">
+      <w:start w:val="3"/>
+      <w:numFmt w:val="decimal"/>
+      <w:lvlText w:val="%1."/>
+      <w:lvlJc w:val="left"/>
+      <w:pPr>
+        <w:ind w:left="720" w:hanging="360"/>
+      </w:pPr>
+      <w:rPr>
+        <w:rFonts w:hint="default"/>
+      </w:rPr>
+    </w:lvl>
+    <w:lvl w:ilvl="1" w:tplc="04090019" w:tentative="1">
+      <w:start w:val="1"/>
+      <w:numFmt w:val="lowerLetter"/>
+      <w:lvlText w:val="%2."/>
+      <w:lvlJc w:val="left"/>
+      <w:pPr>
+        <w:ind w:left="1440" w:hanging="360"/>
+      </w:pPr>
+    </w:lvl>
+    <w:lvl w:ilvl="2" w:tplc="0409001B" w:tentative="1">
+      <w:start w:val="1"/>
+      <w:numFmt w:val="lowerRoman"/>
+      <w:lvlText w:val="%3."/>
+      <w:lvlJc w:val="right"/>
+      <w:pPr>
+        <w:ind w:left="2160" w:hanging="180"/>
+      </w:pPr>
+    </w:lvl>
+    <w:lvl w:ilvl="3" w:tplc="0409000F" w:tentative="1">
+      <w:start w:val="1"/>
+      <w:numFmt w:val="decimal"/>
+      <w:lvlText w:val="%4."/>
+      <w:lvlJc w:val="left"/>
+      <w:pPr>
+        <w:ind w:left="2880" w:hanging="360"/>
+      </w:pPr>
+    </w:lvl>
+    <w:lvl w:ilvl="4" w:tplc="04090019" w:tentative="1">
+      <w:start w:val="1"/>
+      <w:numFmt w:val="lowerLetter"/>
+      <w:lvlText w:val="%5."/>
+      <w:lvlJc w:val="left"/>
+      <w:pPr>
+        <w:ind w:left="3600" w:hanging="360"/>
+      </w:pPr>
+    </w:lvl>
+    <w:lvl w:ilvl="5" w:tplc="0409001B" w:tentative="1">
+      <w:start w:val="1"/>
+      <w:numFmt w:val="lowerRoman"/>
+      <w:lvlText w:val="%6."/>
+      <w:lvlJc w:val="right"/>
+      <w:pPr>
+        <w:ind w:left="4320" w:hanging="180"/>
+      </w:pPr>
+    </w:lvl>
+    <w:lvl w:ilvl="6" w:tplc="0409000F" w:tentative="1">
+      <w:start w:val="1"/>
+      <w:numFmt w:val="decimal"/>
+      <w:lvlText w:val="%7."/>
+      <w:lvlJc w:val="left"/>
+      <w:pPr>
+        <w:ind w:left="5040" w:hanging="360"/>
+      </w:pPr>
+    </w:lvl>
+    <w:lvl w:ilvl="7" w:tplc="04090019" w:tentative="1">
+      <w:start w:val="1"/>
+      <w:numFmt w:val="lowerLetter"/>
+      <w:lvlText w:val="%8."/>
+      <w:lvlJc w:val="left"/>
+      <w:pPr>
+        <w:ind w:left="5760" w:hanging="360"/>
+      </w:pPr>
+    </w:lvl>
+    <w:lvl w:ilvl="8" w:tplc="0409001B" w:tentative="1">
+      <w:start w:val="1"/>
+      <w:numFmt w:val="lowerRoman"/>
+      <w:lvlText w:val="%9."/>
+      <w:lvlJc w:val="right"/>
+      <w:pPr>
+        <w:ind w:left="6480" w:hanging="180"/>
+      </w:pPr>
+    </w:lvl>
+  </w:abstractNum>
+  <w:abstractNum w:abstractNumId="8" w15:restartNumberingAfterBreak="0">
     <w:nsid w:val="5A536EFD"/>
     <w:multiLevelType w:val="multilevel"/>
     <w:tmpl w:val="4742394C"/>
@@ -2784,7 +3225,7 @@
       </w:pPr>
     </w:lvl>
   </w:abstractNum>
-  <w:abstractNum w:abstractNumId="7" w15:restartNumberingAfterBreak="0">
+  <w:abstractNum w:abstractNumId="9" w15:restartNumberingAfterBreak="0">
     <w:nsid w:val="69012A94"/>
     <w:multiLevelType w:val="multilevel"/>
     <w:tmpl w:val="36188AB0"/>
@@ -2933,7 +3374,7 @@
       </w:rPr>
     </w:lvl>
   </w:abstractNum>
-  <w:abstractNum w:abstractNumId="8" w15:restartNumberingAfterBreak="0">
+  <w:abstractNum w:abstractNumId="10" w15:restartNumberingAfterBreak="0">
     <w:nsid w:val="749C5B2F"/>
     <w:multiLevelType w:val="multilevel"/>
     <w:tmpl w:val="B5B42F04"/>
@@ -3046,7 +3487,7 @@
       </w:pPr>
     </w:lvl>
   </w:abstractNum>
-  <w:abstractNum w:abstractNumId="9" w15:restartNumberingAfterBreak="0">
+  <w:abstractNum w:abstractNumId="11" w15:restartNumberingAfterBreak="0">
     <w:nsid w:val="757279FE"/>
     <w:multiLevelType w:val="multilevel"/>
     <w:tmpl w:val="BAF61350"/>
@@ -3159,7 +3600,7 @@
       </w:pPr>
     </w:lvl>
   </w:abstractNum>
-  <w:abstractNum w:abstractNumId="10" w15:restartNumberingAfterBreak="0">
+  <w:abstractNum w:abstractNumId="12" w15:restartNumberingAfterBreak="0">
     <w:nsid w:val="761D17EC"/>
     <w:multiLevelType w:val="multilevel"/>
     <w:tmpl w:val="E4E84820"/>
@@ -3272,7 +3713,7 @@
       </w:pPr>
     </w:lvl>
   </w:abstractNum>
-  <w:abstractNum w:abstractNumId="11" w15:restartNumberingAfterBreak="0">
+  <w:abstractNum w:abstractNumId="13" w15:restartNumberingAfterBreak="0">
     <w:nsid w:val="7E903C37"/>
     <w:multiLevelType w:val="multilevel"/>
     <w:tmpl w:val="6FC67AF8"/>
@@ -3389,7 +3830,7 @@
     <w:abstractNumId w:val="1"/>
   </w:num>
   <w:num w:numId="2">
-    <w:abstractNumId w:val="9"/>
+    <w:abstractNumId w:val="11"/>
     <w:lvlOverride w:ilvl="0">
       <w:lvl w:ilvl="0">
         <w:numFmt w:val="decimal"/>
@@ -3409,10 +3850,10 @@
     </w:lvlOverride>
   </w:num>
   <w:num w:numId="4">
-    <w:abstractNumId w:val="7"/>
+    <w:abstractNumId w:val="9"/>
   </w:num>
   <w:num w:numId="5">
-    <w:abstractNumId w:val="10"/>
+    <w:abstractNumId w:val="12"/>
     <w:lvlOverride w:ilvl="0">
       <w:lvl w:ilvl="0">
         <w:numFmt w:val="decimal"/>
@@ -3425,7 +3866,7 @@
     <w:abstractNumId w:val="3"/>
   </w:num>
   <w:num w:numId="7">
-    <w:abstractNumId w:val="6"/>
+    <w:abstractNumId w:val="8"/>
     <w:lvlOverride w:ilvl="0">
       <w:lvl w:ilvl="0">
         <w:numFmt w:val="decimal"/>
@@ -3438,7 +3879,7 @@
     <w:abstractNumId w:val="5"/>
   </w:num>
   <w:num w:numId="9">
-    <w:abstractNumId w:val="8"/>
+    <w:abstractNumId w:val="10"/>
     <w:lvlOverride w:ilvl="0">
       <w:lvl w:ilvl="0">
         <w:numFmt w:val="decimal"/>
@@ -3451,7 +3892,7 @@
     <w:abstractNumId w:val="2"/>
   </w:num>
   <w:num w:numId="11">
-    <w:abstractNumId w:val="11"/>
+    <w:abstractNumId w:val="13"/>
     <w:lvlOverride w:ilvl="0">
       <w:lvl w:ilvl="0">
         <w:numFmt w:val="decimal"/>
@@ -3469,6 +3910,12 @@
         <w:lvlJc w:val="left"/>
       </w:lvl>
     </w:lvlOverride>
+  </w:num>
+  <w:num w:numId="13">
+    <w:abstractNumId w:val="7"/>
+  </w:num>
+  <w:num w:numId="14">
+    <w:abstractNumId w:val="6"/>
   </w:num>
 </w:numbering>
 </file>
@@ -3913,6 +4360,17 @@
     <w:basedOn w:val="DefaultParagraphFont"/>
     <w:rsid w:val="00EE7861"/>
   </w:style>
+  <w:style w:type="paragraph" w:styleId="ListParagraph">
+    <w:name w:val="List Paragraph"/>
+    <w:basedOn w:val="Normal"/>
+    <w:uiPriority w:val="34"/>
+    <w:qFormat/>
+    <w:rsid w:val="005B7581"/>
+    <w:pPr>
+      <w:ind w:left="720"/>
+      <w:contextualSpacing/>
+    </w:pPr>
+  </w:style>
 </w:styles>
 </file>
 

</xml_diff>